<commit_message>
Adicionei as minhas imagens revistas.
</commit_message>
<xml_diff>
--- a/AMS_Relatorio.docx
+++ b/AMS_Relatorio.docx
@@ -1,6 +1,6 @@
 
 <file path=word/document.xml><?xml version="1.0" encoding="utf-8"?>
-<w:document xmlns:wpc="http://schemas.microsoft.com/office/word/2010/wordprocessingCanvas" xmlns:mc="http://schemas.openxmlformats.org/markup-compatibility/2006" xmlns:o="urn:schemas-microsoft-com:office:office" xmlns:r="http://schemas.openxmlformats.org/officeDocument/2006/relationships" xmlns:m="http://schemas.openxmlformats.org/officeDocument/2006/math" xmlns:v="urn:schemas-microsoft-com:vml" xmlns:wp14="http://schemas.microsoft.com/office/word/2010/wordprocessingDrawing" xmlns:wp="http://schemas.openxmlformats.org/drawingml/2006/wordprocessingDrawing" xmlns:w10="urn:schemas-microsoft-com:office:word" xmlns:w="http://schemas.openxmlformats.org/wordprocessingml/2006/main" xmlns:w14="http://schemas.microsoft.com/office/word/2010/wordml" xmlns:w15="http://schemas.microsoft.com/office/word/2012/wordml" xmlns:wpg="http://schemas.microsoft.com/office/word/2010/wordprocessingGroup" xmlns:wpi="http://schemas.microsoft.com/office/word/2010/wordprocessingInk" xmlns:wne="http://schemas.microsoft.com/office/word/2006/wordml" xmlns:wps="http://schemas.microsoft.com/office/word/2010/wordprocessingShape" mc:Ignorable="w14 w15 wp14">
+<w:document xmlns:wpc="http://schemas.microsoft.com/office/word/2010/wordprocessingCanvas" xmlns:cx="http://schemas.microsoft.com/office/drawing/2014/chartex" xmlns:cx1="http://schemas.microsoft.com/office/drawing/2015/9/8/chartex" xmlns:cx2="http://schemas.microsoft.com/office/drawing/2015/10/21/chartex" xmlns:mc="http://schemas.openxmlformats.org/markup-compatibility/2006" xmlns:o="urn:schemas-microsoft-com:office:office" xmlns:r="http://schemas.openxmlformats.org/officeDocument/2006/relationships" xmlns:m="http://schemas.openxmlformats.org/officeDocument/2006/math" xmlns:v="urn:schemas-microsoft-com:vml" xmlns:wp14="http://schemas.microsoft.com/office/word/2010/wordprocessingDrawing" xmlns:wp="http://schemas.openxmlformats.org/drawingml/2006/wordprocessingDrawing" xmlns:w10="urn:schemas-microsoft-com:office:word" xmlns:w="http://schemas.openxmlformats.org/wordprocessingml/2006/main" xmlns:w14="http://schemas.microsoft.com/office/word/2010/wordml" xmlns:w15="http://schemas.microsoft.com/office/word/2012/wordml" xmlns:w16se="http://schemas.microsoft.com/office/word/2015/wordml/symex" xmlns:wpg="http://schemas.microsoft.com/office/word/2010/wordprocessingGroup" xmlns:wpi="http://schemas.microsoft.com/office/word/2010/wordprocessingInk" xmlns:wne="http://schemas.microsoft.com/office/word/2006/wordml" xmlns:wps="http://schemas.microsoft.com/office/word/2010/wordprocessingShape" mc:Ignorable="w14 w15 w16se wp14">
   <w:body>
     <w:p/>
     <w:p>
@@ -42,7 +42,7 @@
     </w:p>
     <w:tbl>
       <w:tblPr>
-        <w:tblStyle w:val="Tabelacomgrelha"/>
+        <w:tblStyle w:val="TableGrid"/>
         <w:tblW w:w="0" w:type="auto"/>
         <w:tblLook w:val="04A0" w:firstRow="1" w:lastRow="0" w:firstColumn="1" w:lastColumn="0" w:noHBand="0" w:noVBand="1"/>
       </w:tblPr>
@@ -384,10 +384,16 @@
               <w:spacing w:before="120" w:after="120"/>
             </w:pPr>
             <w:r>
-              <w:t>Elaboração da secção 3.1 e 3.4</w:t>
+              <w:t>Elaboração da</w:t>
             </w:r>
             <w:r>
-              <w:t>. Elaboração da secção 1 e 2</w:t>
+              <w:t>s secções 1, 2,</w:t>
+            </w:r>
+            <w:r>
+              <w:t xml:space="preserve"> 3.1 e 3.4</w:t>
+            </w:r>
+            <w:r>
+              <w:t>.</w:t>
             </w:r>
           </w:p>
         </w:tc>
@@ -445,13 +451,16 @@
               <w:spacing w:before="120" w:after="120"/>
             </w:pPr>
             <w:r>
-              <w:t>Elaboração da secção 3.</w:t>
+              <w:t>Elaboração das secções 1, 2,</w:t>
+            </w:r>
+            <w:r>
+              <w:t xml:space="preserve"> 3.</w:t>
             </w:r>
             <w:r>
               <w:t>2 e 3.5</w:t>
             </w:r>
             <w:r>
-              <w:t>. Elaboração da secção 1 e 2</w:t>
+              <w:t>.</w:t>
             </w:r>
           </w:p>
         </w:tc>
@@ -506,18 +515,15 @@
               <w:spacing w:before="120" w:after="120"/>
             </w:pPr>
             <w:r>
-              <w:t>Elaboração da secção 3.3 e 3.6</w:t>
+              <w:t>Elaboração das secções 1, 2,</w:t>
+            </w:r>
+            <w:bookmarkStart w:id="0" w:name="_GoBack"/>
+            <w:bookmarkEnd w:id="0"/>
+            <w:r>
+              <w:t xml:space="preserve"> 3.3 e 3.6</w:t>
             </w:r>
             <w:r>
-              <w:t xml:space="preserve">. Elaboração da </w:t>
-            </w:r>
-            <w:proofErr w:type="spellStart"/>
-            <w:r>
-              <w:t>secão</w:t>
-            </w:r>
-            <w:proofErr w:type="spellEnd"/>
-            <w:r>
-              <w:t xml:space="preserve"> 1 e 2</w:t>
+              <w:t>.</w:t>
             </w:r>
           </w:p>
         </w:tc>
@@ -542,7 +548,7 @@
     </w:p>
     <w:p>
       <w:pPr>
-        <w:pStyle w:val="ndice1"/>
+        <w:pStyle w:val="TOC1"/>
         <w:rPr>
           <w:rFonts w:eastAsiaTheme="minorEastAsia"/>
           <w:b w:val="0"/>
@@ -565,7 +571,7 @@
       <w:hyperlink w:anchor="_Toc444007250" w:history="1">
         <w:r>
           <w:rPr>
-            <w:rStyle w:val="Hiperligao"/>
+            <w:rStyle w:val="Hyperlink"/>
           </w:rPr>
           <w:t>1</w:t>
         </w:r>
@@ -583,7 +589,7 @@
         </w:r>
         <w:r>
           <w:rPr>
-            <w:rStyle w:val="Hiperligao"/>
+            <w:rStyle w:val="Hyperlink"/>
           </w:rPr>
           <w:t>Introdução</w:t>
         </w:r>
@@ -632,7 +638,7 @@
     </w:p>
     <w:p>
       <w:pPr>
-        <w:pStyle w:val="ndice1"/>
+        <w:pStyle w:val="TOC1"/>
         <w:rPr>
           <w:rFonts w:eastAsiaTheme="minorEastAsia"/>
           <w:b w:val="0"/>
@@ -646,7 +652,7 @@
       <w:hyperlink w:anchor="_Toc444007251" w:history="1">
         <w:r>
           <w:rPr>
-            <w:rStyle w:val="Hiperligao"/>
+            <w:rStyle w:val="Hyperlink"/>
           </w:rPr>
           <w:t>2</w:t>
         </w:r>
@@ -664,7 +670,7 @@
         </w:r>
         <w:r>
           <w:rPr>
-            <w:rStyle w:val="Hiperligao"/>
+            <w:rStyle w:val="Hyperlink"/>
           </w:rPr>
           <w:t>Modelo informal de contexto do sistema SPM (“Scan &amp; Print Management”)</w:t>
         </w:r>
@@ -713,7 +719,7 @@
     </w:p>
     <w:p>
       <w:pPr>
-        <w:pStyle w:val="ndice1"/>
+        <w:pStyle w:val="TOC1"/>
         <w:rPr>
           <w:rFonts w:eastAsiaTheme="minorEastAsia"/>
           <w:b w:val="0"/>
@@ -727,7 +733,7 @@
       <w:hyperlink w:anchor="_Toc444007252" w:history="1">
         <w:r>
           <w:rPr>
-            <w:rStyle w:val="Hiperligao"/>
+            <w:rStyle w:val="Hyperlink"/>
           </w:rPr>
           <w:t>3</w:t>
         </w:r>
@@ -745,7 +751,7 @@
         </w:r>
         <w:r>
           <w:rPr>
-            <w:rStyle w:val="Hiperligao"/>
+            <w:rStyle w:val="Hyperlink"/>
           </w:rPr>
           <w:t>Processos de negócio</w:t>
         </w:r>
@@ -794,7 +800,7 @@
     </w:p>
     <w:p>
       <w:pPr>
-        <w:pStyle w:val="ndice2"/>
+        <w:pStyle w:val="TOC2"/>
         <w:rPr>
           <w:rFonts w:eastAsiaTheme="minorEastAsia"/>
           <w:smallCaps w:val="0"/>
@@ -806,7 +812,7 @@
       <w:hyperlink w:anchor="_Toc444007253" w:history="1">
         <w:r>
           <w:rPr>
-            <w:rStyle w:val="Hiperligao"/>
+            <w:rStyle w:val="Hyperlink"/>
           </w:rPr>
           <w:t>3.1</w:t>
         </w:r>
@@ -822,7 +828,7 @@
         </w:r>
         <w:r>
           <w:rPr>
-            <w:rStyle w:val="Hiperligao"/>
+            <w:rStyle w:val="Hyperlink"/>
           </w:rPr>
           <w:t>P1 – Rever Serviço (colaboração entre a Unidade Administrativa, a Equipa Técnica, e as entidades exteriores)</w:t>
         </w:r>
@@ -871,7 +877,7 @@
     </w:p>
     <w:p>
       <w:pPr>
-        <w:pStyle w:val="ndice2"/>
+        <w:pStyle w:val="TOC2"/>
         <w:rPr>
           <w:rFonts w:eastAsiaTheme="minorEastAsia"/>
           <w:smallCaps w:val="0"/>
@@ -883,7 +889,7 @@
       <w:hyperlink w:anchor="_Toc444007254" w:history="1">
         <w:r>
           <w:rPr>
-            <w:rStyle w:val="Hiperligao"/>
+            <w:rStyle w:val="Hyperlink"/>
           </w:rPr>
           <w:t>3.2</w:t>
         </w:r>
@@ -899,7 +905,7 @@
         </w:r>
         <w:r>
           <w:rPr>
-            <w:rStyle w:val="Hiperligao"/>
+            <w:rStyle w:val="Hyperlink"/>
           </w:rPr>
           <w:t>P2 – Receção de Nova Impressora (colaboração entre a Unidade Administrativa, a Equipa Técnica, e as entidades exteriores)</w:t>
         </w:r>
@@ -948,7 +954,7 @@
     </w:p>
     <w:p>
       <w:pPr>
-        <w:pStyle w:val="ndice2"/>
+        <w:pStyle w:val="TOC2"/>
         <w:rPr>
           <w:rFonts w:eastAsiaTheme="minorEastAsia"/>
           <w:smallCaps w:val="0"/>
@@ -960,7 +966,7 @@
       <w:hyperlink w:anchor="_Toc444007255" w:history="1">
         <w:r>
           <w:rPr>
-            <w:rStyle w:val="Hiperligao"/>
+            <w:rStyle w:val="Hyperlink"/>
           </w:rPr>
           <w:t>3.3</w:t>
         </w:r>
@@ -976,7 +982,7 @@
         </w:r>
         <w:r>
           <w:rPr>
-            <w:rStyle w:val="Hiperligao"/>
+            <w:rStyle w:val="Hyperlink"/>
           </w:rPr>
           <w:t>P3 – Movimentação de Impressora (colaboração entre a Unidade Administrativa, a Equipa Técnica, e as entidades exteriores)</w:t>
         </w:r>
@@ -1025,7 +1031,7 @@
     </w:p>
     <w:p>
       <w:pPr>
-        <w:pStyle w:val="ndice2"/>
+        <w:pStyle w:val="TOC2"/>
         <w:rPr>
           <w:rFonts w:eastAsiaTheme="minorEastAsia"/>
           <w:smallCaps w:val="0"/>
@@ -1037,7 +1043,7 @@
       <w:hyperlink w:anchor="_Toc444007256" w:history="1">
         <w:r>
           <w:rPr>
-            <w:rStyle w:val="Hiperligao"/>
+            <w:rStyle w:val="Hyperlink"/>
           </w:rPr>
           <w:t>3.4</w:t>
         </w:r>
@@ -1053,7 +1059,7 @@
         </w:r>
         <w:r>
           <w:rPr>
-            <w:rStyle w:val="Hiperligao"/>
+            <w:rStyle w:val="Hyperlink"/>
           </w:rPr>
           <w:t>P3 – Movimentação de Impressora (coreografia da Unidade Administrativa, a Equipa Técnica, e entidades exteriores)</w:t>
         </w:r>
@@ -1102,7 +1108,7 @@
     </w:p>
     <w:p>
       <w:pPr>
-        <w:pStyle w:val="ndice2"/>
+        <w:pStyle w:val="TOC2"/>
         <w:rPr>
           <w:rFonts w:eastAsiaTheme="minorEastAsia"/>
           <w:smallCaps w:val="0"/>
@@ -1114,7 +1120,7 @@
       <w:hyperlink w:anchor="_Toc444007257" w:history="1">
         <w:r>
           <w:rPr>
-            <w:rStyle w:val="Hiperligao"/>
+            <w:rStyle w:val="Hyperlink"/>
           </w:rPr>
           <w:t>3.5</w:t>
         </w:r>
@@ -1130,7 +1136,7 @@
         </w:r>
         <w:r>
           <w:rPr>
-            <w:rStyle w:val="Hiperligao"/>
+            <w:rStyle w:val="Hyperlink"/>
           </w:rPr>
           <w:t>P4 – Agendamento de Manutenção (colaboração entre a Unidade Administrativa, a Equipa Técnica, e as entidades exteriores)</w:t>
         </w:r>
@@ -1179,7 +1185,7 @@
     </w:p>
     <w:p>
       <w:pPr>
-        <w:pStyle w:val="ndice2"/>
+        <w:pStyle w:val="TOC2"/>
         <w:rPr>
           <w:rFonts w:eastAsiaTheme="minorEastAsia"/>
           <w:smallCaps w:val="0"/>
@@ -1191,7 +1197,7 @@
       <w:hyperlink w:anchor="_Toc444007258" w:history="1">
         <w:r>
           <w:rPr>
-            <w:rStyle w:val="Hiperligao"/>
+            <w:rStyle w:val="Hyperlink"/>
           </w:rPr>
           <w:t>3.6</w:t>
         </w:r>
@@ -1207,7 +1213,7 @@
         </w:r>
         <w:r>
           <w:rPr>
-            <w:rStyle w:val="Hiperligao"/>
+            <w:rStyle w:val="Hyperlink"/>
           </w:rPr>
           <w:t>P5 – Manutenção de Impressora (colaboração entre a Unidade Administrativa, a Equipa Técnica, e as entidades exteriores)</w:t>
         </w:r>
@@ -1280,24 +1286,16 @@
         <w:pStyle w:val="Cabealho11"/>
         <w:ind w:left="431" w:hanging="431"/>
       </w:pPr>
-      <w:bookmarkStart w:id="0" w:name="_Toc444007250"/>
+      <w:bookmarkStart w:id="1" w:name="_Toc444007250"/>
       <w:r>
         <w:lastRenderedPageBreak/>
         <w:t>Introdução</w:t>
       </w:r>
-      <w:bookmarkEnd w:id="0"/>
+      <w:bookmarkEnd w:id="1"/>
     </w:p>
     <w:p>
       <w:r>
-        <w:t>…</w:t>
-      </w:r>
-      <w:proofErr w:type="gramStart"/>
-      <w:r>
-        <w:t>texto</w:t>
-      </w:r>
-      <w:proofErr w:type="gramEnd"/>
-      <w:r>
-        <w:t xml:space="preserve"> curto descrevendo qualquer </w:t>
+        <w:t xml:space="preserve">…texto curto descrevendo qualquer </w:t>
       </w:r>
       <w:r>
         <w:t xml:space="preserve">pressuposto ou outro </w:t>
@@ -1308,15 +1306,7 @@
     </w:p>
     <w:p>
       <w:r>
-        <w:t>…</w:t>
-      </w:r>
-      <w:proofErr w:type="gramStart"/>
-      <w:r>
-        <w:t>texto</w:t>
-      </w:r>
-      <w:proofErr w:type="gramEnd"/>
-      <w:r>
-        <w:t xml:space="preserve"> curto descrevendo qualquer </w:t>
+        <w:t xml:space="preserve">…texto curto descrevendo qualquer </w:t>
       </w:r>
       <w:r>
         <w:t xml:space="preserve">pressuposto ou outro </w:t>
@@ -1327,15 +1317,7 @@
     </w:p>
     <w:p>
       <w:r>
-        <w:t>…</w:t>
-      </w:r>
-      <w:proofErr w:type="gramStart"/>
-      <w:r>
-        <w:t>texto</w:t>
-      </w:r>
-      <w:proofErr w:type="gramEnd"/>
-      <w:r>
-        <w:t xml:space="preserve"> curto descrevendo qualquer </w:t>
+        <w:t xml:space="preserve">…texto curto descrevendo qualquer </w:t>
       </w:r>
       <w:r>
         <w:t xml:space="preserve">pressuposto ou outro </w:t>
@@ -1346,15 +1328,7 @@
     </w:p>
     <w:p>
       <w:r>
-        <w:t>…</w:t>
-      </w:r>
-      <w:proofErr w:type="gramStart"/>
-      <w:r>
-        <w:t>texto</w:t>
-      </w:r>
-      <w:proofErr w:type="gramEnd"/>
-      <w:r>
-        <w:t xml:space="preserve"> curto descrevendo qualquer </w:t>
+        <w:t xml:space="preserve">…texto curto descrevendo qualquer </w:t>
       </w:r>
       <w:r>
         <w:t xml:space="preserve">pressuposto ou outro </w:t>
@@ -1365,15 +1339,7 @@
     </w:p>
     <w:p>
       <w:r>
-        <w:t>…</w:t>
-      </w:r>
-      <w:proofErr w:type="gramStart"/>
-      <w:r>
-        <w:t>texto</w:t>
-      </w:r>
-      <w:proofErr w:type="gramEnd"/>
-      <w:r>
-        <w:t xml:space="preserve"> curto descrevendo qualquer </w:t>
+        <w:t xml:space="preserve">…texto curto descrevendo qualquer </w:t>
       </w:r>
       <w:r>
         <w:t xml:space="preserve">pressuposto ou outro </w:t>
@@ -1384,15 +1350,7 @@
     </w:p>
     <w:p>
       <w:r>
-        <w:t>…</w:t>
-      </w:r>
-      <w:proofErr w:type="gramStart"/>
-      <w:r>
-        <w:t>texto</w:t>
-      </w:r>
-      <w:proofErr w:type="gramEnd"/>
-      <w:r>
-        <w:t xml:space="preserve"> curto descrevendo qualquer </w:t>
+        <w:t xml:space="preserve">…texto curto descrevendo qualquer </w:t>
       </w:r>
       <w:r>
         <w:t xml:space="preserve">pressuposto ou outro </w:t>
@@ -1411,7 +1369,7 @@
       <w:pPr>
         <w:pStyle w:val="Cabealho11"/>
       </w:pPr>
-      <w:bookmarkStart w:id="1" w:name="_Toc444007251"/>
+      <w:bookmarkStart w:id="2" w:name="_Toc444007251"/>
       <w:r>
         <w:t>Modelo informal de contexto do sistema SPM (</w:t>
       </w:r>
@@ -1427,7 +1385,7 @@
       <w:r>
         <w:t>)</w:t>
       </w:r>
-      <w:bookmarkEnd w:id="1"/>
+      <w:bookmarkEnd w:id="2"/>
     </w:p>
     <w:p>
       <w:pPr>
@@ -1436,7 +1394,7 @@
       <w:r>
         <w:rPr>
           <w:noProof/>
-          <w:lang w:val="en-US"/>
+          <w:lang w:eastAsia="pt-PT"/>
         </w:rPr>
         <w:drawing>
           <wp:anchor distT="0" distB="0" distL="114300" distR="114300" simplePos="0" relativeHeight="251658240" behindDoc="1" locked="0" layoutInCell="1" allowOverlap="1" wp14:anchorId="7CCEC9E4" wp14:editId="7909294D">
@@ -1525,44 +1483,44 @@
       <w:pPr>
         <w:pStyle w:val="Cabealho11"/>
       </w:pPr>
-      <w:bookmarkStart w:id="2" w:name="_Toc444007252"/>
+      <w:bookmarkStart w:id="3" w:name="_Toc444007252"/>
       <w:r>
         <w:lastRenderedPageBreak/>
         <w:t>Processos de negócio</w:t>
-      </w:r>
-      <w:bookmarkEnd w:id="2"/>
-    </w:p>
-    <w:p>
-      <w:pPr>
-        <w:pStyle w:val="Cabealho21"/>
-      </w:pPr>
-      <w:bookmarkStart w:id="3" w:name="_Toc444007253"/>
-      <w:r>
-        <w:t>P1 – Rever Serviço</w:t>
-      </w:r>
-      <w:r>
-        <w:t xml:space="preserve"> (c</w:t>
-      </w:r>
-      <w:r>
-        <w:t>olaboração</w:t>
-      </w:r>
-      <w:r>
-        <w:t xml:space="preserve"> entre a Unidade Administrativa, a Equipa Técnica, e as entidades exteriores</w:t>
-      </w:r>
-      <w:r>
-        <w:t>)</w:t>
       </w:r>
       <w:bookmarkEnd w:id="3"/>
     </w:p>
     <w:p>
       <w:pPr>
+        <w:pStyle w:val="Cabealho21"/>
+      </w:pPr>
+      <w:bookmarkStart w:id="4" w:name="_Toc444007253"/>
+      <w:r>
+        <w:t>P1 – Rever Serviço</w:t>
+      </w:r>
+      <w:r>
+        <w:t xml:space="preserve"> (c</w:t>
+      </w:r>
+      <w:r>
+        <w:t>olaboração</w:t>
+      </w:r>
+      <w:r>
+        <w:t xml:space="preserve"> entre a Unidade Administrativa, a Equipa Técnica, e as entidades exteriores</w:t>
+      </w:r>
+      <w:r>
+        <w:t>)</w:t>
+      </w:r>
+      <w:bookmarkEnd w:id="4"/>
+    </w:p>
+    <w:p>
+      <w:pPr>
         <w:jc w:val="left"/>
       </w:pPr>
-      <w:bookmarkStart w:id="4" w:name="_Toc444007254"/>
+      <w:bookmarkStart w:id="5" w:name="_Toc444007254"/>
       <w:r>
         <w:rPr>
           <w:noProof/>
-          <w:lang w:val="en-US"/>
+          <w:lang w:eastAsia="pt-PT"/>
         </w:rPr>
         <w:drawing>
           <wp:anchor distT="0" distB="0" distL="114300" distR="114300" simplePos="0" relativeHeight="251664384" behindDoc="1" locked="0" layoutInCell="1" allowOverlap="1" wp14:anchorId="29119E4A" wp14:editId="10CDB319">
@@ -1629,9 +1587,6 @@
           </wp:anchor>
         </w:drawing>
       </w:r>
-      <w:r>
-        <w:br w:type="page"/>
-      </w:r>
     </w:p>
     <w:p>
       <w:pPr>
@@ -1647,6 +1602,7 @@
         <w:pStyle w:val="Cabealho21"/>
       </w:pPr>
       <w:r>
+        <w:lastRenderedPageBreak/>
         <w:t>P2 – Receção de Nova I</w:t>
       </w:r>
       <w:r>
@@ -1661,7 +1617,7 @@
       <w:r>
         <w:t>)</w:t>
       </w:r>
-      <w:bookmarkEnd w:id="4"/>
+      <w:bookmarkEnd w:id="5"/>
     </w:p>
     <w:p>
       <w:pPr>
@@ -1677,6 +1633,60 @@
       <w:pPr>
         <w:jc w:val="center"/>
       </w:pPr>
+      <w:r>
+        <w:rPr>
+          <w:noProof/>
+          <w:lang w:eastAsia="pt-PT"/>
+        </w:rPr>
+        <w:drawing>
+          <wp:inline distT="0" distB="0" distL="0" distR="0" wp14:anchorId="79B1C887" wp14:editId="728709E8">
+            <wp:extent cx="6191250" cy="5905500"/>
+            <wp:effectExtent l="0" t="0" r="0" b="0"/>
+            <wp:docPr id="1" name="Picture 1"/>
+            <wp:cNvGraphicFramePr>
+              <a:graphicFrameLocks xmlns:a="http://schemas.openxmlformats.org/drawingml/2006/main" noChangeAspect="1"/>
+            </wp:cNvGraphicFramePr>
+            <a:graphic xmlns:a="http://schemas.openxmlformats.org/drawingml/2006/main">
+              <a:graphicData uri="http://schemas.openxmlformats.org/drawingml/2006/picture">
+                <pic:pic xmlns:pic="http://schemas.openxmlformats.org/drawingml/2006/picture">
+                  <pic:nvPicPr>
+                    <pic:cNvPr id="1" name="p2.png"/>
+                    <pic:cNvPicPr/>
+                  </pic:nvPicPr>
+                  <pic:blipFill rotWithShape="1">
+                    <a:blip r:embed="rId10">
+                      <a:extLst>
+                        <a:ext uri="{28A0092B-C50C-407E-A947-70E740481C1C}">
+                          <a14:useLocalDpi xmlns:a14="http://schemas.microsoft.com/office/drawing/2010/main" val="0"/>
+                        </a:ext>
+                      </a:extLst>
+                    </a:blip>
+                    <a:srcRect l="1470" t="3068" r="2988" b="1830"/>
+                    <a:stretch/>
+                  </pic:blipFill>
+                  <pic:spPr bwMode="auto">
+                    <a:xfrm>
+                      <a:off x="0" y="0"/>
+                      <a:ext cx="6191250" cy="5905500"/>
+                    </a:xfrm>
+                    <a:prstGeom prst="rect">
+                      <a:avLst/>
+                    </a:prstGeom>
+                    <a:ln>
+                      <a:noFill/>
+                    </a:ln>
+                    <a:extLst>
+                      <a:ext uri="{53640926-AAD7-44D8-BBD7-CCE9431645EC}">
+                        <a14:shadowObscured xmlns:a14="http://schemas.microsoft.com/office/drawing/2010/main"/>
+                      </a:ext>
+                    </a:extLst>
+                  </pic:spPr>
+                </pic:pic>
+              </a:graphicData>
+            </a:graphic>
+          </wp:inline>
+        </w:drawing>
+      </w:r>
     </w:p>
     <w:p>
       <w:pPr>
@@ -1697,7 +1707,7 @@
       <w:pPr>
         <w:pStyle w:val="Cabealho21"/>
       </w:pPr>
-      <w:bookmarkStart w:id="5" w:name="_Toc444007255"/>
+      <w:bookmarkStart w:id="6" w:name="_Toc444007255"/>
       <w:r>
         <w:t xml:space="preserve">P3 – </w:t>
       </w:r>
@@ -1719,7 +1729,7 @@
       <w:r>
         <w:t>)</w:t>
       </w:r>
-      <w:bookmarkEnd w:id="5"/>
+      <w:bookmarkEnd w:id="6"/>
     </w:p>
     <w:p>
       <w:pPr>
@@ -1728,7 +1738,7 @@
       <w:r>
         <w:rPr>
           <w:noProof/>
-          <w:lang w:val="en-US"/>
+          <w:lang w:eastAsia="pt-PT"/>
         </w:rPr>
         <w:drawing>
           <wp:anchor distT="0" distB="0" distL="114300" distR="114300" simplePos="0" relativeHeight="251665408" behindDoc="1" locked="0" layoutInCell="1" allowOverlap="1" wp14:anchorId="7391D668" wp14:editId="43E4D17D">
@@ -1762,7 +1772,7 @@
                     <pic:cNvPicPr/>
                   </pic:nvPicPr>
                   <pic:blipFill rotWithShape="1">
-                    <a:blip r:embed="rId10">
+                    <a:blip r:embed="rId11">
                       <a:extLst>
                         <a:ext uri="{28A0092B-C50C-407E-A947-70E740481C1C}">
                           <a14:useLocalDpi xmlns:a14="http://schemas.microsoft.com/office/drawing/2010/main" val="0"/>
@@ -1815,7 +1825,7 @@
       <w:pPr>
         <w:pStyle w:val="Cabealho21"/>
       </w:pPr>
-      <w:bookmarkStart w:id="6" w:name="_Toc444007256"/>
+      <w:bookmarkStart w:id="7" w:name="_Toc444007256"/>
       <w:r>
         <w:t>P3</w:t>
       </w:r>
@@ -1831,7 +1841,7 @@
       <w:r>
         <w:t xml:space="preserve"> (coreografia da Unidade Administrativa, a Equipa Técnica, e entidades exteriores)</w:t>
       </w:r>
-      <w:bookmarkEnd w:id="6"/>
+      <w:bookmarkEnd w:id="7"/>
       <w:r>
         <w:t xml:space="preserve"> </w:t>
       </w:r>
@@ -1848,7 +1858,7 @@
       <w:r>
         <w:rPr>
           <w:noProof/>
-          <w:lang w:val="en-US"/>
+          <w:lang w:eastAsia="pt-PT"/>
         </w:rPr>
         <w:drawing>
           <wp:anchor distT="0" distB="0" distL="114300" distR="114300" simplePos="0" relativeHeight="251661312" behindDoc="0" locked="0" layoutInCell="1" allowOverlap="1" wp14:anchorId="6C0CC60C" wp14:editId="608CA9B1">
@@ -1876,7 +1886,7 @@
                     </pic:cNvPicPr>
                   </pic:nvPicPr>
                   <pic:blipFill rotWithShape="1">
-                    <a:blip r:embed="rId11">
+                    <a:blip r:embed="rId12">
                       <a:extLst>
                         <a:ext uri="{28A0092B-C50C-407E-A947-70E740481C1C}">
                           <a14:useLocalDpi xmlns:a14="http://schemas.microsoft.com/office/drawing/2010/main" val="0"/>
@@ -1930,7 +1940,7 @@
       <w:pPr>
         <w:pStyle w:val="Cabealho21"/>
       </w:pPr>
-      <w:bookmarkStart w:id="7" w:name="_Toc444007257"/>
+      <w:bookmarkStart w:id="8" w:name="_Toc444007257"/>
       <w:r>
         <w:t>P4</w:t>
       </w:r>
@@ -1949,7 +1959,7 @@
       <w:r>
         <w:t>)</w:t>
       </w:r>
-      <w:bookmarkEnd w:id="7"/>
+      <w:bookmarkEnd w:id="8"/>
     </w:p>
     <w:p>
       <w:pPr>
@@ -1963,13 +1973,13 @@
       <w:r>
         <w:rPr>
           <w:noProof/>
-          <w:lang w:val="en-US"/>
+          <w:lang w:eastAsia="pt-PT"/>
         </w:rPr>
         <w:drawing>
-          <wp:inline distT="0" distB="0" distL="0" distR="0" wp14:anchorId="089DBAA6" wp14:editId="75FBFF6E">
-            <wp:extent cx="6480175" cy="5847080"/>
-            <wp:effectExtent l="0" t="0" r="0" b="1270"/>
-            <wp:docPr id="5" name="Picture 5"/>
+          <wp:inline distT="0" distB="0" distL="0" distR="0" wp14:anchorId="6BA39545" wp14:editId="52817750">
+            <wp:extent cx="6248400" cy="6419850"/>
+            <wp:effectExtent l="0" t="0" r="0" b="0"/>
+            <wp:docPr id="4" name="Picture 4"/>
             <wp:cNvGraphicFramePr>
               <a:graphicFrameLocks xmlns:a="http://schemas.openxmlformats.org/drawingml/2006/main" noChangeAspect="1"/>
             </wp:cNvGraphicFramePr>
@@ -1977,29 +1987,36 @@
               <a:graphicData uri="http://schemas.openxmlformats.org/drawingml/2006/picture">
                 <pic:pic xmlns:pic="http://schemas.openxmlformats.org/drawingml/2006/picture">
                   <pic:nvPicPr>
-                    <pic:cNvPr id="5" name="p4 - Manutencao Programada.png"/>
+                    <pic:cNvPr id="4" name="p4 - Manutencao Programada.png"/>
                     <pic:cNvPicPr/>
                   </pic:nvPicPr>
-                  <pic:blipFill>
-                    <a:blip r:embed="rId12">
+                  <pic:blipFill rotWithShape="1">
+                    <a:blip r:embed="rId13">
                       <a:extLst>
                         <a:ext uri="{28A0092B-C50C-407E-A947-70E740481C1C}">
                           <a14:useLocalDpi xmlns:a14="http://schemas.microsoft.com/office/drawing/2010/main" val="0"/>
                         </a:ext>
                       </a:extLst>
                     </a:blip>
-                    <a:stretch>
-                      <a:fillRect/>
-                    </a:stretch>
+                    <a:srcRect l="1764" t="3074" r="1812" b="2739"/>
+                    <a:stretch/>
                   </pic:blipFill>
-                  <pic:spPr>
+                  <pic:spPr bwMode="auto">
                     <a:xfrm>
                       <a:off x="0" y="0"/>
-                      <a:ext cx="6480175" cy="5847080"/>
+                      <a:ext cx="6248400" cy="6419850"/>
                     </a:xfrm>
                     <a:prstGeom prst="rect">
                       <a:avLst/>
                     </a:prstGeom>
+                    <a:ln>
+                      <a:noFill/>
+                    </a:ln>
+                    <a:extLst>
+                      <a:ext uri="{53640926-AAD7-44D8-BBD7-CCE9431645EC}">
+                        <a14:shadowObscured xmlns:a14="http://schemas.microsoft.com/office/drawing/2010/main"/>
+                      </a:ext>
+                    </a:extLst>
                   </pic:spPr>
                 </pic:pic>
               </a:graphicData>
@@ -2027,18 +2044,18 @@
     </w:p>
     <w:p>
       <w:pPr>
-        <w:jc w:val="left"/>
+        <w:jc w:val="center"/>
       </w:pPr>
       <w:r>
         <w:rPr>
           <w:noProof/>
-          <w:lang w:val="en-US"/>
+          <w:lang w:eastAsia="pt-PT"/>
         </w:rPr>
         <w:drawing>
-          <wp:inline distT="0" distB="0" distL="0" distR="0" wp14:anchorId="131C426A" wp14:editId="4A950625">
-            <wp:extent cx="6480175" cy="4980305"/>
+          <wp:inline distT="0" distB="0" distL="0" distR="0" wp14:anchorId="7AB489DE" wp14:editId="21C22812">
+            <wp:extent cx="6248400" cy="4705350"/>
             <wp:effectExtent l="0" t="0" r="0" b="0"/>
-            <wp:docPr id="6" name="Picture 6"/>
+            <wp:docPr id="9" name="Picture 9"/>
             <wp:cNvGraphicFramePr>
               <a:graphicFrameLocks xmlns:a="http://schemas.openxmlformats.org/drawingml/2006/main" noChangeAspect="1"/>
             </wp:cNvGraphicFramePr>
@@ -2046,29 +2063,36 @@
               <a:graphicData uri="http://schemas.openxmlformats.org/drawingml/2006/picture">
                 <pic:pic xmlns:pic="http://schemas.openxmlformats.org/drawingml/2006/picture">
                   <pic:nvPicPr>
-                    <pic:cNvPr id="6" name="p4 - Manutencao Reativa.png"/>
+                    <pic:cNvPr id="9" name="p4 - Manutencao Reativa.png"/>
                     <pic:cNvPicPr/>
                   </pic:nvPicPr>
-                  <pic:blipFill>
-                    <a:blip r:embed="rId13">
+                  <pic:blipFill rotWithShape="1">
+                    <a:blip r:embed="rId14">
                       <a:extLst>
                         <a:ext uri="{28A0092B-C50C-407E-A947-70E740481C1C}">
                           <a14:useLocalDpi xmlns:a14="http://schemas.microsoft.com/office/drawing/2010/main" val="0"/>
                         </a:ext>
                       </a:extLst>
                     </a:blip>
-                    <a:stretch>
-                      <a:fillRect/>
-                    </a:stretch>
+                    <a:srcRect l="1764" t="4418" r="1812" b="4651"/>
+                    <a:stretch/>
                   </pic:blipFill>
-                  <pic:spPr>
+                  <pic:spPr bwMode="auto">
                     <a:xfrm>
                       <a:off x="0" y="0"/>
-                      <a:ext cx="6480175" cy="4980305"/>
+                      <a:ext cx="6248400" cy="4705350"/>
                     </a:xfrm>
                     <a:prstGeom prst="rect">
                       <a:avLst/>
                     </a:prstGeom>
+                    <a:ln>
+                      <a:noFill/>
+                    </a:ln>
+                    <a:extLst>
+                      <a:ext uri="{53640926-AAD7-44D8-BBD7-CCE9431645EC}">
+                        <a14:shadowObscured xmlns:a14="http://schemas.microsoft.com/office/drawing/2010/main"/>
+                      </a:ext>
+                    </a:extLst>
                   </pic:spPr>
                 </pic:pic>
               </a:graphicData>
@@ -2094,7 +2118,7 @@
       <w:pPr>
         <w:pStyle w:val="Cabealho21"/>
       </w:pPr>
-      <w:bookmarkStart w:id="8" w:name="_Toc444007258"/>
+      <w:bookmarkStart w:id="9" w:name="_Toc444007258"/>
       <w:r>
         <w:t>P5</w:t>
       </w:r>
@@ -2116,18 +2140,16 @@
       <w:r>
         <w:t>)</w:t>
       </w:r>
-      <w:bookmarkEnd w:id="8"/>
+      <w:bookmarkEnd w:id="9"/>
     </w:p>
     <w:p>
       <w:pPr>
         <w:jc w:val="center"/>
       </w:pPr>
-      <w:bookmarkStart w:id="9" w:name="_GoBack"/>
-      <w:bookmarkEnd w:id="9"/>
       <w:r>
         <w:rPr>
           <w:noProof/>
-          <w:lang w:val="en-US"/>
+          <w:lang w:eastAsia="pt-PT"/>
         </w:rPr>
         <w:drawing>
           <wp:anchor distT="0" distB="0" distL="114300" distR="114300" simplePos="0" relativeHeight="251666432" behindDoc="1" locked="0" layoutInCell="1" allowOverlap="1" wp14:anchorId="419DBBA6" wp14:editId="3F3F65A8">
@@ -2161,7 +2183,7 @@
                     <pic:cNvPicPr/>
                   </pic:nvPicPr>
                   <pic:blipFill rotWithShape="1">
-                    <a:blip r:embed="rId14">
+                    <a:blip r:embed="rId15">
                       <a:extLst>
                         <a:ext uri="{28A0092B-C50C-407E-A947-70E740481C1C}">
                           <a14:useLocalDpi xmlns:a14="http://schemas.microsoft.com/office/drawing/2010/main" val="0"/>
@@ -2203,8 +2225,8 @@
     </w:p>
     <w:p/>
     <w:sectPr>
-      <w:headerReference w:type="default" r:id="rId15"/>
-      <w:footerReference w:type="default" r:id="rId16"/>
+      <w:headerReference w:type="default" r:id="rId16"/>
+      <w:footerReference w:type="default" r:id="rId17"/>
       <w:pgSz w:w="11906" w:h="16838"/>
       <w:pgMar w:top="851" w:right="567" w:bottom="851" w:left="1134" w:header="709" w:footer="709" w:gutter="0"/>
       <w:cols w:space="708"/>
@@ -2215,7 +2237,7 @@
 </file>
 
 <file path=word/endnotes.xml><?xml version="1.0" encoding="utf-8"?>
-<w:endnotes xmlns:wpc="http://schemas.microsoft.com/office/word/2010/wordprocessingCanvas" xmlns:mc="http://schemas.openxmlformats.org/markup-compatibility/2006" xmlns:o="urn:schemas-microsoft-com:office:office" xmlns:r="http://schemas.openxmlformats.org/officeDocument/2006/relationships" xmlns:m="http://schemas.openxmlformats.org/officeDocument/2006/math" xmlns:v="urn:schemas-microsoft-com:vml" xmlns:wp14="http://schemas.microsoft.com/office/word/2010/wordprocessingDrawing" xmlns:wp="http://schemas.openxmlformats.org/drawingml/2006/wordprocessingDrawing" xmlns:w10="urn:schemas-microsoft-com:office:word" xmlns:w="http://schemas.openxmlformats.org/wordprocessingml/2006/main" xmlns:w14="http://schemas.microsoft.com/office/word/2010/wordml" xmlns:w15="http://schemas.microsoft.com/office/word/2012/wordml" xmlns:wpg="http://schemas.microsoft.com/office/word/2010/wordprocessingGroup" xmlns:wpi="http://schemas.microsoft.com/office/word/2010/wordprocessingInk" xmlns:wne="http://schemas.microsoft.com/office/word/2006/wordml" xmlns:wps="http://schemas.microsoft.com/office/word/2010/wordprocessingShape" mc:Ignorable="w14 w15 wp14">
+<w:endnotes xmlns:wpc="http://schemas.microsoft.com/office/word/2010/wordprocessingCanvas" xmlns:cx="http://schemas.microsoft.com/office/drawing/2014/chartex" xmlns:cx1="http://schemas.microsoft.com/office/drawing/2015/9/8/chartex" xmlns:cx2="http://schemas.microsoft.com/office/drawing/2015/10/21/chartex" xmlns:mc="http://schemas.openxmlformats.org/markup-compatibility/2006" xmlns:o="urn:schemas-microsoft-com:office:office" xmlns:r="http://schemas.openxmlformats.org/officeDocument/2006/relationships" xmlns:m="http://schemas.openxmlformats.org/officeDocument/2006/math" xmlns:v="urn:schemas-microsoft-com:vml" xmlns:wp14="http://schemas.microsoft.com/office/word/2010/wordprocessingDrawing" xmlns:wp="http://schemas.openxmlformats.org/drawingml/2006/wordprocessingDrawing" xmlns:w10="urn:schemas-microsoft-com:office:word" xmlns:w="http://schemas.openxmlformats.org/wordprocessingml/2006/main" xmlns:w14="http://schemas.microsoft.com/office/word/2010/wordml" xmlns:w15="http://schemas.microsoft.com/office/word/2012/wordml" xmlns:w16se="http://schemas.microsoft.com/office/word/2015/wordml/symex" xmlns:wpg="http://schemas.microsoft.com/office/word/2010/wordprocessingGroup" xmlns:wpi="http://schemas.microsoft.com/office/word/2010/wordprocessingInk" xmlns:wne="http://schemas.microsoft.com/office/word/2006/wordml" xmlns:wps="http://schemas.microsoft.com/office/word/2010/wordprocessingShape" mc:Ignorable="w14 w15 w16se wp14">
   <w:endnote w:type="separator" w:id="-1">
     <w:p>
       <w:r>
@@ -2234,10 +2256,10 @@
 </file>
 
 <file path=word/footer1.xml><?xml version="1.0" encoding="utf-8"?>
-<w:ftr xmlns:wpc="http://schemas.microsoft.com/office/word/2010/wordprocessingCanvas" xmlns:mc="http://schemas.openxmlformats.org/markup-compatibility/2006" xmlns:o="urn:schemas-microsoft-com:office:office" xmlns:r="http://schemas.openxmlformats.org/officeDocument/2006/relationships" xmlns:m="http://schemas.openxmlformats.org/officeDocument/2006/math" xmlns:v="urn:schemas-microsoft-com:vml" xmlns:wp14="http://schemas.microsoft.com/office/word/2010/wordprocessingDrawing" xmlns:wp="http://schemas.openxmlformats.org/drawingml/2006/wordprocessingDrawing" xmlns:w10="urn:schemas-microsoft-com:office:word" xmlns:w="http://schemas.openxmlformats.org/wordprocessingml/2006/main" xmlns:w14="http://schemas.microsoft.com/office/word/2010/wordml" xmlns:w15="http://schemas.microsoft.com/office/word/2012/wordml" xmlns:wpg="http://schemas.microsoft.com/office/word/2010/wordprocessingGroup" xmlns:wpi="http://schemas.microsoft.com/office/word/2010/wordprocessingInk" xmlns:wne="http://schemas.microsoft.com/office/word/2006/wordml" xmlns:wps="http://schemas.microsoft.com/office/word/2010/wordprocessingShape" mc:Ignorable="w14 w15 wp14">
+<w:ftr xmlns:wpc="http://schemas.microsoft.com/office/word/2010/wordprocessingCanvas" xmlns:cx="http://schemas.microsoft.com/office/drawing/2014/chartex" xmlns:cx1="http://schemas.microsoft.com/office/drawing/2015/9/8/chartex" xmlns:cx2="http://schemas.microsoft.com/office/drawing/2015/10/21/chartex" xmlns:mc="http://schemas.openxmlformats.org/markup-compatibility/2006" xmlns:o="urn:schemas-microsoft-com:office:office" xmlns:r="http://schemas.openxmlformats.org/officeDocument/2006/relationships" xmlns:m="http://schemas.openxmlformats.org/officeDocument/2006/math" xmlns:v="urn:schemas-microsoft-com:vml" xmlns:wp14="http://schemas.microsoft.com/office/word/2010/wordprocessingDrawing" xmlns:wp="http://schemas.openxmlformats.org/drawingml/2006/wordprocessingDrawing" xmlns:w10="urn:schemas-microsoft-com:office:word" xmlns:w="http://schemas.openxmlformats.org/wordprocessingml/2006/main" xmlns:w14="http://schemas.microsoft.com/office/word/2010/wordml" xmlns:w15="http://schemas.microsoft.com/office/word/2012/wordml" xmlns:w16se="http://schemas.microsoft.com/office/word/2015/wordml/symex" xmlns:wpg="http://schemas.microsoft.com/office/word/2010/wordprocessingGroup" xmlns:wpi="http://schemas.microsoft.com/office/word/2010/wordprocessingInk" xmlns:wne="http://schemas.microsoft.com/office/word/2006/wordml" xmlns:wps="http://schemas.microsoft.com/office/word/2010/wordprocessingShape" mc:Ignorable="w14 w15 w16se wp14">
   <w:p>
     <w:pPr>
-      <w:pStyle w:val="Rodap"/>
+      <w:pStyle w:val="Footer"/>
       <w:pBdr>
         <w:top w:val="single" w:sz="4" w:space="1" w:color="auto"/>
       </w:pBdr>
@@ -2291,7 +2313,7 @@
             <w:noProof/>
             <w:sz w:val="16"/>
           </w:rPr>
-          <w:t>9</w:t>
+          <w:t>1</w:t>
         </w:r>
         <w:r>
           <w:rPr>
@@ -2307,7 +2329,7 @@
 </file>
 
 <file path=word/footnotes.xml><?xml version="1.0" encoding="utf-8"?>
-<w:footnotes xmlns:wpc="http://schemas.microsoft.com/office/word/2010/wordprocessingCanvas" xmlns:mc="http://schemas.openxmlformats.org/markup-compatibility/2006" xmlns:o="urn:schemas-microsoft-com:office:office" xmlns:r="http://schemas.openxmlformats.org/officeDocument/2006/relationships" xmlns:m="http://schemas.openxmlformats.org/officeDocument/2006/math" xmlns:v="urn:schemas-microsoft-com:vml" xmlns:wp14="http://schemas.microsoft.com/office/word/2010/wordprocessingDrawing" xmlns:wp="http://schemas.openxmlformats.org/drawingml/2006/wordprocessingDrawing" xmlns:w10="urn:schemas-microsoft-com:office:word" xmlns:w="http://schemas.openxmlformats.org/wordprocessingml/2006/main" xmlns:w14="http://schemas.microsoft.com/office/word/2010/wordml" xmlns:w15="http://schemas.microsoft.com/office/word/2012/wordml" xmlns:wpg="http://schemas.microsoft.com/office/word/2010/wordprocessingGroup" xmlns:wpi="http://schemas.microsoft.com/office/word/2010/wordprocessingInk" xmlns:wne="http://schemas.microsoft.com/office/word/2006/wordml" xmlns:wps="http://schemas.microsoft.com/office/word/2010/wordprocessingShape" mc:Ignorable="w14 w15 wp14">
+<w:footnotes xmlns:wpc="http://schemas.microsoft.com/office/word/2010/wordprocessingCanvas" xmlns:cx="http://schemas.microsoft.com/office/drawing/2014/chartex" xmlns:cx1="http://schemas.microsoft.com/office/drawing/2015/9/8/chartex" xmlns:cx2="http://schemas.microsoft.com/office/drawing/2015/10/21/chartex" xmlns:mc="http://schemas.openxmlformats.org/markup-compatibility/2006" xmlns:o="urn:schemas-microsoft-com:office:office" xmlns:r="http://schemas.openxmlformats.org/officeDocument/2006/relationships" xmlns:m="http://schemas.openxmlformats.org/officeDocument/2006/math" xmlns:v="urn:schemas-microsoft-com:vml" xmlns:wp14="http://schemas.microsoft.com/office/word/2010/wordprocessingDrawing" xmlns:wp="http://schemas.openxmlformats.org/drawingml/2006/wordprocessingDrawing" xmlns:w10="urn:schemas-microsoft-com:office:word" xmlns:w="http://schemas.openxmlformats.org/wordprocessingml/2006/main" xmlns:w14="http://schemas.microsoft.com/office/word/2010/wordml" xmlns:w15="http://schemas.microsoft.com/office/word/2012/wordml" xmlns:w16se="http://schemas.microsoft.com/office/word/2015/wordml/symex" xmlns:wpg="http://schemas.microsoft.com/office/word/2010/wordprocessingGroup" xmlns:wpi="http://schemas.microsoft.com/office/word/2010/wordprocessingInk" xmlns:wne="http://schemas.microsoft.com/office/word/2006/wordml" xmlns:wps="http://schemas.microsoft.com/office/word/2010/wordprocessingShape" mc:Ignorable="w14 w15 w16se wp14">
   <w:footnote w:type="separator" w:id="-1">
     <w:p>
       <w:r>
@@ -2326,10 +2348,10 @@
 </file>
 
 <file path=word/header1.xml><?xml version="1.0" encoding="utf-8"?>
-<w:hdr xmlns:wpc="http://schemas.microsoft.com/office/word/2010/wordprocessingCanvas" xmlns:mc="http://schemas.openxmlformats.org/markup-compatibility/2006" xmlns:o="urn:schemas-microsoft-com:office:office" xmlns:r="http://schemas.openxmlformats.org/officeDocument/2006/relationships" xmlns:m="http://schemas.openxmlformats.org/officeDocument/2006/math" xmlns:v="urn:schemas-microsoft-com:vml" xmlns:wp14="http://schemas.microsoft.com/office/word/2010/wordprocessingDrawing" xmlns:wp="http://schemas.openxmlformats.org/drawingml/2006/wordprocessingDrawing" xmlns:w10="urn:schemas-microsoft-com:office:word" xmlns:w="http://schemas.openxmlformats.org/wordprocessingml/2006/main" xmlns:w14="http://schemas.microsoft.com/office/word/2010/wordml" xmlns:w15="http://schemas.microsoft.com/office/word/2012/wordml" xmlns:wpg="http://schemas.microsoft.com/office/word/2010/wordprocessingGroup" xmlns:wpi="http://schemas.microsoft.com/office/word/2010/wordprocessingInk" xmlns:wne="http://schemas.microsoft.com/office/word/2006/wordml" xmlns:wps="http://schemas.microsoft.com/office/word/2010/wordprocessingShape" mc:Ignorable="w14 w15 wp14">
+<w:hdr xmlns:wpc="http://schemas.microsoft.com/office/word/2010/wordprocessingCanvas" xmlns:cx="http://schemas.microsoft.com/office/drawing/2014/chartex" xmlns:cx1="http://schemas.microsoft.com/office/drawing/2015/9/8/chartex" xmlns:cx2="http://schemas.microsoft.com/office/drawing/2015/10/21/chartex" xmlns:mc="http://schemas.openxmlformats.org/markup-compatibility/2006" xmlns:o="urn:schemas-microsoft-com:office:office" xmlns:r="http://schemas.openxmlformats.org/officeDocument/2006/relationships" xmlns:m="http://schemas.openxmlformats.org/officeDocument/2006/math" xmlns:v="urn:schemas-microsoft-com:vml" xmlns:wp14="http://schemas.microsoft.com/office/word/2010/wordprocessingDrawing" xmlns:wp="http://schemas.openxmlformats.org/drawingml/2006/wordprocessingDrawing" xmlns:w10="urn:schemas-microsoft-com:office:word" xmlns:w="http://schemas.openxmlformats.org/wordprocessingml/2006/main" xmlns:w14="http://schemas.microsoft.com/office/word/2010/wordml" xmlns:w15="http://schemas.microsoft.com/office/word/2012/wordml" xmlns:w16se="http://schemas.microsoft.com/office/word/2015/wordml/symex" xmlns:wpg="http://schemas.microsoft.com/office/word/2010/wordprocessingGroup" xmlns:wpi="http://schemas.microsoft.com/office/word/2010/wordprocessingInk" xmlns:wne="http://schemas.microsoft.com/office/word/2006/wordml" xmlns:wps="http://schemas.microsoft.com/office/word/2010/wordprocessingShape" mc:Ignorable="w14 w15 w16se wp14">
   <w:p>
     <w:pPr>
-      <w:pStyle w:val="Cabealho"/>
+      <w:pStyle w:val="Header"/>
       <w:pBdr>
         <w:bottom w:val="single" w:sz="4" w:space="1" w:color="auto"/>
       </w:pBdr>
@@ -2348,7 +2370,7 @@
 </file>
 
 <file path=word/numbering.xml><?xml version="1.0" encoding="utf-8"?>
-<w:numbering xmlns:wpc="http://schemas.microsoft.com/office/word/2010/wordprocessingCanvas" xmlns:mc="http://schemas.openxmlformats.org/markup-compatibility/2006" xmlns:o="urn:schemas-microsoft-com:office:office" xmlns:r="http://schemas.openxmlformats.org/officeDocument/2006/relationships" xmlns:m="http://schemas.openxmlformats.org/officeDocument/2006/math" xmlns:v="urn:schemas-microsoft-com:vml" xmlns:wp14="http://schemas.microsoft.com/office/word/2010/wordprocessingDrawing" xmlns:wp="http://schemas.openxmlformats.org/drawingml/2006/wordprocessingDrawing" xmlns:w10="urn:schemas-microsoft-com:office:word" xmlns:w="http://schemas.openxmlformats.org/wordprocessingml/2006/main" xmlns:w14="http://schemas.microsoft.com/office/word/2010/wordml" xmlns:w15="http://schemas.microsoft.com/office/word/2012/wordml" xmlns:wpg="http://schemas.microsoft.com/office/word/2010/wordprocessingGroup" xmlns:wpi="http://schemas.microsoft.com/office/word/2010/wordprocessingInk" xmlns:wne="http://schemas.microsoft.com/office/word/2006/wordml" xmlns:wps="http://schemas.microsoft.com/office/word/2010/wordprocessingShape" mc:Ignorable="w14 w15 wp14">
+<w:numbering xmlns:wpc="http://schemas.microsoft.com/office/word/2010/wordprocessingCanvas" xmlns:cx="http://schemas.microsoft.com/office/drawing/2014/chartex" xmlns:cx1="http://schemas.microsoft.com/office/drawing/2015/9/8/chartex" xmlns:cx2="http://schemas.microsoft.com/office/drawing/2015/10/21/chartex" xmlns:mc="http://schemas.openxmlformats.org/markup-compatibility/2006" xmlns:o="urn:schemas-microsoft-com:office:office" xmlns:r="http://schemas.openxmlformats.org/officeDocument/2006/relationships" xmlns:m="http://schemas.openxmlformats.org/officeDocument/2006/math" xmlns:v="urn:schemas-microsoft-com:vml" xmlns:wp14="http://schemas.microsoft.com/office/word/2010/wordprocessingDrawing" xmlns:wp="http://schemas.openxmlformats.org/drawingml/2006/wordprocessingDrawing" xmlns:w10="urn:schemas-microsoft-com:office:word" xmlns:w="http://schemas.openxmlformats.org/wordprocessingml/2006/main" xmlns:w14="http://schemas.microsoft.com/office/word/2010/wordml" xmlns:w15="http://schemas.microsoft.com/office/word/2012/wordml" xmlns:w16se="http://schemas.microsoft.com/office/word/2015/wordml/symex" xmlns:wpg="http://schemas.microsoft.com/office/word/2010/wordprocessingGroup" xmlns:wpi="http://schemas.microsoft.com/office/word/2010/wordprocessingInk" xmlns:wne="http://schemas.microsoft.com/office/word/2006/wordml" xmlns:wps="http://schemas.microsoft.com/office/word/2010/wordprocessingShape" mc:Ignorable="w14 w15 w16se wp14">
   <w:abstractNum w:abstractNumId="0" w15:restartNumberingAfterBreak="0">
     <w:nsid w:val="17B23B6D"/>
     <w:multiLevelType w:val="hybridMultilevel"/>
@@ -3667,7 +3689,7 @@
     <w:lvl w:ilvl="0">
       <w:start w:val="1"/>
       <w:numFmt w:val="decimal"/>
-      <w:pStyle w:val="Cabealho1"/>
+      <w:pStyle w:val="Heading1"/>
       <w:lvlText w:val="%1"/>
       <w:lvlJc w:val="left"/>
       <w:pPr>
@@ -4033,7 +4055,7 @@
 </file>
 
 <file path=word/styles.xml><?xml version="1.0" encoding="utf-8"?>
-<w:styles xmlns:mc="http://schemas.openxmlformats.org/markup-compatibility/2006" xmlns:r="http://schemas.openxmlformats.org/officeDocument/2006/relationships" xmlns:w="http://schemas.openxmlformats.org/wordprocessingml/2006/main" xmlns:w14="http://schemas.microsoft.com/office/word/2010/wordml" xmlns:w15="http://schemas.microsoft.com/office/word/2012/wordml" mc:Ignorable="w14 w15">
+<w:styles xmlns:mc="http://schemas.openxmlformats.org/markup-compatibility/2006" xmlns:r="http://schemas.openxmlformats.org/officeDocument/2006/relationships" xmlns:w="http://schemas.openxmlformats.org/wordprocessingml/2006/main" xmlns:w14="http://schemas.microsoft.com/office/word/2010/wordml" xmlns:w15="http://schemas.microsoft.com/office/word/2012/wordml" xmlns:w16se="http://schemas.microsoft.com/office/word/2015/wordml/symex" mc:Ignorable="w14 w15 w16se">
   <w:docDefaults>
     <w:rPrDefault>
       <w:rPr>
@@ -4049,7 +4071,7 @@
       </w:pPr>
     </w:pPrDefault>
   </w:docDefaults>
-  <w:latentStyles w:defLockedState="0" w:defUIPriority="99" w:defSemiHidden="0" w:defUnhideWhenUsed="0" w:defQFormat="0" w:count="371">
+  <w:latentStyles w:defLockedState="0" w:defUIPriority="99" w:defSemiHidden="0" w:defUnhideWhenUsed="0" w:defQFormat="0" w:count="372">
     <w:lsdException w:name="Normal" w:uiPriority="0" w:qFormat="1"/>
     <w:lsdException w:name="heading 1" w:uiPriority="9"/>
     <w:lsdException w:name="heading 2" w:semiHidden="1" w:uiPriority="9" w:unhideWhenUsed="1"/>
@@ -4155,7 +4177,6 @@
     <w:lsdException w:name="HTML Sample" w:semiHidden="1" w:unhideWhenUsed="1"/>
     <w:lsdException w:name="HTML Typewriter" w:semiHidden="1" w:unhideWhenUsed="1"/>
     <w:lsdException w:name="HTML Variable" w:semiHidden="1" w:unhideWhenUsed="1"/>
-    <w:lsdException w:name="Normal Table" w:semiHidden="1" w:unhideWhenUsed="1"/>
     <w:lsdException w:name="annotation subject" w:semiHidden="1" w:unhideWhenUsed="1"/>
     <w:lsdException w:name="No List" w:semiHidden="1" w:unhideWhenUsed="1"/>
     <w:lsdException w:name="Outline List 1" w:semiHidden="1" w:unhideWhenUsed="1"/>
@@ -4202,10 +4223,8 @@
     <w:lsdException w:name="Table Subtle 2" w:semiHidden="1" w:unhideWhenUsed="1"/>
     <w:lsdException w:name="Table Web 1" w:semiHidden="1" w:unhideWhenUsed="1"/>
     <w:lsdException w:name="Table Web 2" w:semiHidden="1" w:unhideWhenUsed="1"/>
-    <w:lsdException w:name="Table Web 3" w:semiHidden="1" w:unhideWhenUsed="1"/>
     <w:lsdException w:name="Balloon Text" w:semiHidden="1" w:unhideWhenUsed="1"/>
     <w:lsdException w:name="Table Grid" w:uiPriority="39"/>
-    <w:lsdException w:name="Table Theme" w:semiHidden="1" w:unhideWhenUsed="1"/>
     <w:lsdException w:name="Placeholder Text" w:semiHidden="1"/>
     <w:lsdException w:name="No Spacing" w:uiPriority="1" w:qFormat="1"/>
     <w:lsdException w:name="Light Shading" w:uiPriority="60"/>
@@ -4421,6 +4440,7 @@
     <w:lsdException w:name="List Table 5 Dark Accent 6" w:uiPriority="50"/>
     <w:lsdException w:name="List Table 6 Colorful Accent 6" w:uiPriority="51"/>
     <w:lsdException w:name="List Table 7 Colorful Accent 6" w:uiPriority="52"/>
+    <w:lsdException w:name="Mention" w:semiHidden="1" w:unhideWhenUsed="1"/>
   </w:latentStyles>
   <w:style w:type="paragraph" w:default="1" w:styleId="Normal">
     <w:name w:val="Normal"/>
@@ -4435,10 +4455,10 @@
       <w:lang w:val="pt-PT"/>
     </w:rPr>
   </w:style>
-  <w:style w:type="paragraph" w:styleId="Cabealho1">
+  <w:style w:type="paragraph" w:styleId="Heading1">
     <w:name w:val="heading 1"/>
     <w:basedOn w:val="Normal"/>
-    <w:link w:val="Cabealho1Carter"/>
+    <w:link w:val="Heading1Char"/>
     <w:uiPriority w:val="9"/>
     <w:rsid w:val="0021036C"/>
     <w:pPr>
@@ -4452,10 +4472,10 @@
       <w:sz w:val="28"/>
     </w:rPr>
   </w:style>
-  <w:style w:type="paragraph" w:styleId="Cabealho2">
+  <w:style w:type="paragraph" w:styleId="Heading2">
     <w:name w:val="heading 2"/>
     <w:basedOn w:val="Normal"/>
-    <w:link w:val="Cabealho2Carter"/>
+    <w:link w:val="Heading2Char"/>
     <w:uiPriority w:val="9"/>
     <w:rsid w:val="00FE6892"/>
     <w:pPr>
@@ -4470,10 +4490,10 @@
       <w:szCs w:val="36"/>
     </w:rPr>
   </w:style>
-  <w:style w:type="paragraph" w:styleId="Cabealho3">
+  <w:style w:type="paragraph" w:styleId="Heading3">
     <w:name w:val="heading 3"/>
     <w:basedOn w:val="Normal"/>
-    <w:link w:val="Cabealho3Carter"/>
+    <w:link w:val="Heading3Char"/>
     <w:uiPriority w:val="9"/>
     <w:rsid w:val="00FE6892"/>
     <w:pPr>
@@ -4489,11 +4509,11 @@
       <w:szCs w:val="24"/>
     </w:rPr>
   </w:style>
-  <w:style w:type="paragraph" w:styleId="Cabealho4">
+  <w:style w:type="paragraph" w:styleId="Heading4">
     <w:name w:val="heading 4"/>
     <w:basedOn w:val="Normal"/>
     <w:next w:val="Normal"/>
-    <w:link w:val="Cabealho4Carter"/>
+    <w:link w:val="Heading4Char"/>
     <w:uiPriority w:val="9"/>
     <w:semiHidden/>
     <w:unhideWhenUsed/>
@@ -4511,11 +4531,11 @@
       <w:color w:val="2E74B5" w:themeColor="accent1" w:themeShade="BF"/>
     </w:rPr>
   </w:style>
-  <w:style w:type="paragraph" w:styleId="Cabealho5">
+  <w:style w:type="paragraph" w:styleId="Heading5">
     <w:name w:val="heading 5"/>
     <w:basedOn w:val="Normal"/>
     <w:next w:val="Normal"/>
-    <w:link w:val="Cabealho5Carter"/>
+    <w:link w:val="Heading5Char"/>
     <w:uiPriority w:val="9"/>
     <w:semiHidden/>
     <w:unhideWhenUsed/>
@@ -4532,13 +4552,13 @@
       <w:color w:val="2E74B5" w:themeColor="accent1" w:themeShade="BF"/>
     </w:rPr>
   </w:style>
-  <w:style w:type="character" w:default="1" w:styleId="Tipodeletrapredefinidodopargrafo">
+  <w:style w:type="character" w:default="1" w:styleId="DefaultParagraphFont">
     <w:name w:val="Default Paragraph Font"/>
     <w:uiPriority w:val="1"/>
     <w:semiHidden/>
     <w:unhideWhenUsed/>
   </w:style>
-  <w:style w:type="table" w:default="1" w:styleId="Tabelanormal">
+  <w:style w:type="table" w:default="1" w:styleId="TableNormal">
     <w:name w:val="Normal Table"/>
     <w:uiPriority w:val="99"/>
     <w:semiHidden/>
@@ -4553,13 +4573,13 @@
       </w:tblCellMar>
     </w:tblPr>
   </w:style>
-  <w:style w:type="numbering" w:default="1" w:styleId="Semlista">
+  <w:style w:type="numbering" w:default="1" w:styleId="NoList">
     <w:name w:val="No List"/>
     <w:uiPriority w:val="99"/>
     <w:semiHidden/>
     <w:unhideWhenUsed/>
   </w:style>
-  <w:style w:type="paragraph" w:styleId="PargrafodaLista">
+  <w:style w:type="paragraph" w:styleId="ListParagraph">
     <w:name w:val="List Paragraph"/>
     <w:basedOn w:val="Normal"/>
     <w:uiPriority w:val="34"/>
@@ -4570,10 +4590,10 @@
       <w:contextualSpacing/>
     </w:pPr>
   </w:style>
-  <w:style w:type="character" w:customStyle="1" w:styleId="Cabealho1Carter">
-    <w:name w:val="Cabeçalho 1 Caráter"/>
-    <w:basedOn w:val="Tipodeletrapredefinidodopargrafo"/>
-    <w:link w:val="Cabealho1"/>
+  <w:style w:type="character" w:customStyle="1" w:styleId="Heading1Char">
+    <w:name w:val="Heading 1 Char"/>
+    <w:basedOn w:val="DefaultParagraphFont"/>
+    <w:link w:val="Heading1"/>
     <w:uiPriority w:val="9"/>
     <w:rsid w:val="0021036C"/>
     <w:rPr>
@@ -4583,10 +4603,10 @@
       <w:lang w:val="pt-PT"/>
     </w:rPr>
   </w:style>
-  <w:style w:type="character" w:customStyle="1" w:styleId="Cabealho2Carter">
-    <w:name w:val="Cabeçalho 2 Caráter"/>
-    <w:basedOn w:val="Tipodeletrapredefinidodopargrafo"/>
-    <w:link w:val="Cabealho2"/>
+  <w:style w:type="character" w:customStyle="1" w:styleId="Heading2Char">
+    <w:name w:val="Heading 2 Char"/>
+    <w:basedOn w:val="DefaultParagraphFont"/>
+    <w:link w:val="Heading2"/>
     <w:uiPriority w:val="9"/>
     <w:rsid w:val="00FE6892"/>
     <w:rPr>
@@ -4598,10 +4618,10 @@
       <w:lang w:val="pt-PT"/>
     </w:rPr>
   </w:style>
-  <w:style w:type="character" w:customStyle="1" w:styleId="Cabealho3Carter">
-    <w:name w:val="Cabeçalho 3 Caráter"/>
-    <w:basedOn w:val="Tipodeletrapredefinidodopargrafo"/>
-    <w:link w:val="Cabealho3"/>
+  <w:style w:type="character" w:customStyle="1" w:styleId="Heading3Char">
+    <w:name w:val="Heading 3 Char"/>
+    <w:basedOn w:val="DefaultParagraphFont"/>
+    <w:link w:val="Heading3"/>
     <w:uiPriority w:val="9"/>
     <w:rsid w:val="00FE6892"/>
     <w:rPr>
@@ -4614,9 +4634,9 @@
       <w:lang w:val="pt-PT"/>
     </w:rPr>
   </w:style>
-  <w:style w:type="character" w:styleId="Hiperligao">
+  <w:style w:type="character" w:styleId="Hyperlink">
     <w:name w:val="Hyperlink"/>
-    <w:basedOn w:val="Tipodeletrapredefinidodopargrafo"/>
+    <w:basedOn w:val="DefaultParagraphFont"/>
     <w:uiPriority w:val="99"/>
     <w:unhideWhenUsed/>
     <w:rsid w:val="00FE6892"/>
@@ -4629,9 +4649,9 @@
       <w:shd w:val="clear" w:color="auto" w:fill="auto"/>
     </w:rPr>
   </w:style>
-  <w:style w:type="character" w:styleId="Forte">
+  <w:style w:type="character" w:styleId="Strong">
     <w:name w:val="Strong"/>
-    <w:basedOn w:val="Tipodeletrapredefinidodopargrafo"/>
+    <w:basedOn w:val="DefaultParagraphFont"/>
     <w:uiPriority w:val="22"/>
     <w:qFormat/>
     <w:rsid w:val="00FE6892"/>
@@ -4675,9 +4695,9 @@
       <w:sz w:val="28"/>
     </w:rPr>
   </w:style>
-  <w:style w:type="table" w:styleId="Tabelacomgrelha">
+  <w:style w:type="table" w:styleId="TableGrid">
     <w:name w:val="Table Grid"/>
-    <w:basedOn w:val="Tabelanormal"/>
+    <w:basedOn w:val="TableNormal"/>
     <w:uiPriority w:val="39"/>
     <w:rsid w:val="00FE6892"/>
     <w:pPr>
@@ -4699,10 +4719,10 @@
       </w:tblBorders>
     </w:tblPr>
   </w:style>
-  <w:style w:type="paragraph" w:styleId="Cabealho">
+  <w:style w:type="paragraph" w:styleId="Header">
     <w:name w:val="header"/>
     <w:basedOn w:val="Normal"/>
-    <w:link w:val="CabealhoCarter"/>
+    <w:link w:val="HeaderChar"/>
     <w:uiPriority w:val="99"/>
     <w:unhideWhenUsed/>
     <w:rsid w:val="00626462"/>
@@ -4714,17 +4734,17 @@
       <w:spacing w:after="0" w:line="240" w:lineRule="auto"/>
     </w:pPr>
   </w:style>
-  <w:style w:type="character" w:customStyle="1" w:styleId="CabealhoCarter">
-    <w:name w:val="Cabeçalho Caráter"/>
-    <w:basedOn w:val="Tipodeletrapredefinidodopargrafo"/>
-    <w:link w:val="Cabealho"/>
+  <w:style w:type="character" w:customStyle="1" w:styleId="HeaderChar">
+    <w:name w:val="Header Char"/>
+    <w:basedOn w:val="DefaultParagraphFont"/>
+    <w:link w:val="Header"/>
     <w:uiPriority w:val="99"/>
     <w:rsid w:val="00626462"/>
   </w:style>
-  <w:style w:type="paragraph" w:styleId="Rodap">
+  <w:style w:type="paragraph" w:styleId="Footer">
     <w:name w:val="footer"/>
     <w:basedOn w:val="Normal"/>
-    <w:link w:val="RodapCarter"/>
+    <w:link w:val="FooterChar"/>
     <w:uiPriority w:val="99"/>
     <w:unhideWhenUsed/>
     <w:rsid w:val="00626462"/>
@@ -4736,18 +4756,18 @@
       <w:spacing w:after="0" w:line="240" w:lineRule="auto"/>
     </w:pPr>
   </w:style>
-  <w:style w:type="character" w:customStyle="1" w:styleId="RodapCarter">
-    <w:name w:val="Rodapé Caráter"/>
-    <w:basedOn w:val="Tipodeletrapredefinidodopargrafo"/>
-    <w:link w:val="Rodap"/>
+  <w:style w:type="character" w:customStyle="1" w:styleId="FooterChar">
+    <w:name w:val="Footer Char"/>
+    <w:basedOn w:val="DefaultParagraphFont"/>
+    <w:link w:val="Footer"/>
     <w:uiPriority w:val="99"/>
     <w:rsid w:val="00626462"/>
   </w:style>
-  <w:style w:type="paragraph" w:styleId="Ttulo">
+  <w:style w:type="paragraph" w:styleId="Title">
     <w:name w:val="Title"/>
     <w:basedOn w:val="Normal"/>
     <w:next w:val="Normal"/>
-    <w:link w:val="TtuloCarter"/>
+    <w:link w:val="TitleChar"/>
     <w:uiPriority w:val="10"/>
     <w:qFormat/>
     <w:rsid w:val="005B787B"/>
@@ -4763,10 +4783,10 @@
       <w:szCs w:val="56"/>
     </w:rPr>
   </w:style>
-  <w:style w:type="character" w:customStyle="1" w:styleId="TtuloCarter">
-    <w:name w:val="Título Caráter"/>
-    <w:basedOn w:val="Tipodeletrapredefinidodopargrafo"/>
-    <w:link w:val="Ttulo"/>
+  <w:style w:type="character" w:customStyle="1" w:styleId="TitleChar">
+    <w:name w:val="Title Char"/>
+    <w:basedOn w:val="DefaultParagraphFont"/>
+    <w:link w:val="Title"/>
     <w:uiPriority w:val="10"/>
     <w:rsid w:val="005B787B"/>
     <w:rPr>
@@ -4872,9 +4892,9 @@
       </w:numPr>
     </w:pPr>
   </w:style>
-  <w:style w:type="paragraph" w:styleId="Cabealhodondice">
+  <w:style w:type="paragraph" w:styleId="TOCHeading">
     <w:name w:val="TOC Heading"/>
-    <w:basedOn w:val="Cabealho1"/>
+    <w:basedOn w:val="Heading1"/>
     <w:next w:val="Normal"/>
     <w:uiPriority w:val="39"/>
     <w:unhideWhenUsed/>
@@ -4896,7 +4916,7 @@
       <w:lang w:val="en-US"/>
     </w:rPr>
   </w:style>
-  <w:style w:type="paragraph" w:styleId="ndice2">
+  <w:style w:type="paragraph" w:styleId="TOC2">
     <w:name w:val="toc 2"/>
     <w:basedOn w:val="Normal"/>
     <w:next w:val="Normal"/>
@@ -4920,7 +4940,7 @@
       <w:sz w:val="16"/>
     </w:rPr>
   </w:style>
-  <w:style w:type="paragraph" w:styleId="ndice1">
+  <w:style w:type="paragraph" w:styleId="TOC1">
     <w:name w:val="toc 1"/>
     <w:basedOn w:val="Normal"/>
     <w:next w:val="Normal"/>
@@ -4945,7 +4965,7 @@
       <w:sz w:val="18"/>
     </w:rPr>
   </w:style>
-  <w:style w:type="paragraph" w:styleId="ndice3">
+  <w:style w:type="paragraph" w:styleId="TOC3">
     <w:name w:val="toc 3"/>
     <w:basedOn w:val="Normal"/>
     <w:next w:val="Normal"/>
@@ -4964,7 +4984,7 @@
       <w:iCs/>
     </w:rPr>
   </w:style>
-  <w:style w:type="paragraph" w:styleId="ndice4">
+  <w:style w:type="paragraph" w:styleId="TOC4">
     <w:name w:val="toc 4"/>
     <w:basedOn w:val="Normal"/>
     <w:next w:val="Normal"/>
@@ -4982,7 +5002,7 @@
       <w:szCs w:val="18"/>
     </w:rPr>
   </w:style>
-  <w:style w:type="paragraph" w:styleId="ndice5">
+  <w:style w:type="paragraph" w:styleId="TOC5">
     <w:name w:val="toc 5"/>
     <w:basedOn w:val="Normal"/>
     <w:next w:val="Normal"/>
@@ -5000,7 +5020,7 @@
       <w:szCs w:val="18"/>
     </w:rPr>
   </w:style>
-  <w:style w:type="paragraph" w:styleId="ndice6">
+  <w:style w:type="paragraph" w:styleId="TOC6">
     <w:name w:val="toc 6"/>
     <w:basedOn w:val="Normal"/>
     <w:next w:val="Normal"/>
@@ -5018,7 +5038,7 @@
       <w:szCs w:val="18"/>
     </w:rPr>
   </w:style>
-  <w:style w:type="paragraph" w:styleId="ndice7">
+  <w:style w:type="paragraph" w:styleId="TOC7">
     <w:name w:val="toc 7"/>
     <w:basedOn w:val="Normal"/>
     <w:next w:val="Normal"/>
@@ -5036,7 +5056,7 @@
       <w:szCs w:val="18"/>
     </w:rPr>
   </w:style>
-  <w:style w:type="paragraph" w:styleId="ndice8">
+  <w:style w:type="paragraph" w:styleId="TOC8">
     <w:name w:val="toc 8"/>
     <w:basedOn w:val="Normal"/>
     <w:next w:val="Normal"/>
@@ -5054,7 +5074,7 @@
       <w:szCs w:val="18"/>
     </w:rPr>
   </w:style>
-  <w:style w:type="paragraph" w:styleId="ndice9">
+  <w:style w:type="paragraph" w:styleId="TOC9">
     <w:name w:val="toc 9"/>
     <w:basedOn w:val="Normal"/>
     <w:next w:val="Normal"/>
@@ -5102,9 +5122,9 @@
       </w:numPr>
     </w:pPr>
   </w:style>
-  <w:style w:type="character" w:styleId="Refdecomentrio">
+  <w:style w:type="character" w:styleId="CommentReference">
     <w:name w:val="annotation reference"/>
-    <w:basedOn w:val="Tipodeletrapredefinidodopargrafo"/>
+    <w:basedOn w:val="DefaultParagraphFont"/>
     <w:uiPriority w:val="99"/>
     <w:semiHidden/>
     <w:unhideWhenUsed/>
@@ -5114,10 +5134,10 @@
       <w:szCs w:val="16"/>
     </w:rPr>
   </w:style>
-  <w:style w:type="paragraph" w:styleId="Textodecomentrio">
+  <w:style w:type="paragraph" w:styleId="CommentText">
     <w:name w:val="annotation text"/>
     <w:basedOn w:val="Normal"/>
-    <w:link w:val="TextodecomentrioCarter"/>
+    <w:link w:val="CommentTextChar"/>
     <w:uiPriority w:val="99"/>
     <w:semiHidden/>
     <w:unhideWhenUsed/>
@@ -5126,10 +5146,10 @@
       <w:spacing w:line="240" w:lineRule="auto"/>
     </w:pPr>
   </w:style>
-  <w:style w:type="character" w:customStyle="1" w:styleId="TextodecomentrioCarter">
-    <w:name w:val="Texto de comentário Caráter"/>
-    <w:basedOn w:val="Tipodeletrapredefinidodopargrafo"/>
-    <w:link w:val="Textodecomentrio"/>
+  <w:style w:type="character" w:customStyle="1" w:styleId="CommentTextChar">
+    <w:name w:val="Comment Text Char"/>
+    <w:basedOn w:val="DefaultParagraphFont"/>
+    <w:link w:val="CommentText"/>
     <w:uiPriority w:val="99"/>
     <w:semiHidden/>
     <w:rsid w:val="00301385"/>
@@ -5139,11 +5159,11 @@
       <w:lang w:val="pt-PT"/>
     </w:rPr>
   </w:style>
-  <w:style w:type="paragraph" w:styleId="Assuntodecomentrio">
+  <w:style w:type="paragraph" w:styleId="CommentSubject">
     <w:name w:val="annotation subject"/>
-    <w:basedOn w:val="Textodecomentrio"/>
-    <w:next w:val="Textodecomentrio"/>
-    <w:link w:val="AssuntodecomentrioCarter"/>
+    <w:basedOn w:val="CommentText"/>
+    <w:next w:val="CommentText"/>
+    <w:link w:val="CommentSubjectChar"/>
     <w:uiPriority w:val="99"/>
     <w:semiHidden/>
     <w:unhideWhenUsed/>
@@ -5153,10 +5173,10 @@
       <w:bCs/>
     </w:rPr>
   </w:style>
-  <w:style w:type="character" w:customStyle="1" w:styleId="AssuntodecomentrioCarter">
-    <w:name w:val="Assunto de comentário Caráter"/>
-    <w:basedOn w:val="TextodecomentrioCarter"/>
-    <w:link w:val="Assuntodecomentrio"/>
+  <w:style w:type="character" w:customStyle="1" w:styleId="CommentSubjectChar">
+    <w:name w:val="Comment Subject Char"/>
+    <w:basedOn w:val="CommentTextChar"/>
+    <w:link w:val="CommentSubject"/>
     <w:uiPriority w:val="99"/>
     <w:semiHidden/>
     <w:rsid w:val="00301385"/>
@@ -5168,10 +5188,10 @@
       <w:lang w:val="pt-PT"/>
     </w:rPr>
   </w:style>
-  <w:style w:type="paragraph" w:styleId="Textodebalo">
+  <w:style w:type="paragraph" w:styleId="BalloonText">
     <w:name w:val="Balloon Text"/>
     <w:basedOn w:val="Normal"/>
-    <w:link w:val="TextodebaloCarter"/>
+    <w:link w:val="BalloonTextChar"/>
     <w:uiPriority w:val="99"/>
     <w:semiHidden/>
     <w:unhideWhenUsed/>
@@ -5185,10 +5205,10 @@
       <w:szCs w:val="18"/>
     </w:rPr>
   </w:style>
-  <w:style w:type="character" w:customStyle="1" w:styleId="TextodebaloCarter">
-    <w:name w:val="Texto de balão Caráter"/>
-    <w:basedOn w:val="Tipodeletrapredefinidodopargrafo"/>
-    <w:link w:val="Textodebalo"/>
+  <w:style w:type="character" w:customStyle="1" w:styleId="BalloonTextChar">
+    <w:name w:val="Balloon Text Char"/>
+    <w:basedOn w:val="DefaultParagraphFont"/>
+    <w:link w:val="BalloonText"/>
     <w:uiPriority w:val="99"/>
     <w:semiHidden/>
     <w:rsid w:val="00301385"/>
@@ -5199,10 +5219,10 @@
       <w:lang w:val="pt-PT"/>
     </w:rPr>
   </w:style>
-  <w:style w:type="character" w:customStyle="1" w:styleId="Cabealho4Carter">
-    <w:name w:val="Cabeçalho 4 Caráter"/>
-    <w:basedOn w:val="Tipodeletrapredefinidodopargrafo"/>
-    <w:link w:val="Cabealho4"/>
+  <w:style w:type="character" w:customStyle="1" w:styleId="Heading4Char">
+    <w:name w:val="Heading 4 Char"/>
+    <w:basedOn w:val="DefaultParagraphFont"/>
+    <w:link w:val="Heading4"/>
     <w:uiPriority w:val="9"/>
     <w:semiHidden/>
     <w:rsid w:val="00B70C45"/>
@@ -5216,10 +5236,10 @@
       <w:lang w:val="pt-PT"/>
     </w:rPr>
   </w:style>
-  <w:style w:type="character" w:customStyle="1" w:styleId="Cabealho5Carter">
-    <w:name w:val="Cabeçalho 5 Caráter"/>
-    <w:basedOn w:val="Tipodeletrapredefinidodopargrafo"/>
-    <w:link w:val="Cabealho5"/>
+  <w:style w:type="character" w:customStyle="1" w:styleId="Heading5Char">
+    <w:name w:val="Heading 5 Char"/>
+    <w:basedOn w:val="DefaultParagraphFont"/>
+    <w:link w:val="Heading5"/>
     <w:uiPriority w:val="9"/>
     <w:semiHidden/>
     <w:rsid w:val="00B70C45"/>
@@ -5231,10 +5251,10 @@
       <w:lang w:val="pt-PT"/>
     </w:rPr>
   </w:style>
-  <w:style w:type="paragraph" w:styleId="Textodenotaderodap">
+  <w:style w:type="paragraph" w:styleId="FootnoteText">
     <w:name w:val="footnote text"/>
     <w:basedOn w:val="Normal"/>
-    <w:link w:val="TextodenotaderodapCarter"/>
+    <w:link w:val="FootnoteTextChar"/>
     <w:uiPriority w:val="99"/>
     <w:semiHidden/>
     <w:unhideWhenUsed/>
@@ -5243,10 +5263,10 @@
       <w:spacing w:after="0" w:line="240" w:lineRule="auto"/>
     </w:pPr>
   </w:style>
-  <w:style w:type="character" w:customStyle="1" w:styleId="TextodenotaderodapCarter">
-    <w:name w:val="Texto de nota de rodapé Caráter"/>
-    <w:basedOn w:val="Tipodeletrapredefinidodopargrafo"/>
-    <w:link w:val="Textodenotaderodap"/>
+  <w:style w:type="character" w:customStyle="1" w:styleId="FootnoteTextChar">
+    <w:name w:val="Footnote Text Char"/>
+    <w:basedOn w:val="DefaultParagraphFont"/>
+    <w:link w:val="FootnoteText"/>
     <w:uiPriority w:val="99"/>
     <w:semiHidden/>
     <w:rsid w:val="00EF2690"/>
@@ -5256,9 +5276,9 @@
       <w:lang w:val="pt-PT"/>
     </w:rPr>
   </w:style>
-  <w:style w:type="character" w:styleId="Refdenotaderodap">
+  <w:style w:type="character" w:styleId="FootnoteReference">
     <w:name w:val="footnote reference"/>
-    <w:basedOn w:val="Tipodeletrapredefinidodopargrafo"/>
+    <w:basedOn w:val="DefaultParagraphFont"/>
     <w:uiPriority w:val="99"/>
     <w:semiHidden/>
     <w:unhideWhenUsed/>
@@ -5634,7 +5654,7 @@
 </file>
 
 <file path=customXml/itemProps1.xml><?xml version="1.0" encoding="utf-8"?>
-<ds:datastoreItem xmlns:ds="http://schemas.openxmlformats.org/officeDocument/2006/customXml" ds:itemID="{4DE74177-D3DB-4129-8F33-B6F5F46EE1A8}">
+<ds:datastoreItem xmlns:ds="http://schemas.openxmlformats.org/officeDocument/2006/customXml" ds:itemID="{1688AFA4-A164-44F3-8B35-D79B601A0FD2}">
   <ds:schemaRefs>
     <ds:schemaRef ds:uri="http://schemas.openxmlformats.org/officeDocument/2006/bibliography"/>
   </ds:schemaRefs>

</xml_diff>

<commit_message>
Adicionei capa ao relatorio
</commit_message>
<xml_diff>
--- a/AMS_Relatorio.docx
+++ b/AMS_Relatorio.docx
@@ -2,6 +2,908 @@
 <file path=word/document.xml><?xml version="1.0" encoding="utf-8"?>
 <w:document xmlns:wpc="http://schemas.microsoft.com/office/word/2010/wordprocessingCanvas" xmlns:cx="http://schemas.microsoft.com/office/drawing/2014/chartex" xmlns:cx1="http://schemas.microsoft.com/office/drawing/2015/9/8/chartex" xmlns:cx2="http://schemas.microsoft.com/office/drawing/2015/10/21/chartex" xmlns:mc="http://schemas.openxmlformats.org/markup-compatibility/2006" xmlns:o="urn:schemas-microsoft-com:office:office" xmlns:r="http://schemas.openxmlformats.org/officeDocument/2006/relationships" xmlns:m="http://schemas.openxmlformats.org/officeDocument/2006/math" xmlns:v="urn:schemas-microsoft-com:vml" xmlns:wp14="http://schemas.microsoft.com/office/word/2010/wordprocessingDrawing" xmlns:wp="http://schemas.openxmlformats.org/drawingml/2006/wordprocessingDrawing" xmlns:w10="urn:schemas-microsoft-com:office:word" xmlns:w="http://schemas.openxmlformats.org/wordprocessingml/2006/main" xmlns:w14="http://schemas.microsoft.com/office/word/2010/wordml" xmlns:w15="http://schemas.microsoft.com/office/word/2012/wordml" xmlns:w16se="http://schemas.microsoft.com/office/word/2015/wordml/symex" xmlns:wpg="http://schemas.microsoft.com/office/word/2010/wordprocessingGroup" xmlns:wpi="http://schemas.microsoft.com/office/word/2010/wordprocessingInk" xmlns:wne="http://schemas.microsoft.com/office/word/2006/wordml" xmlns:wps="http://schemas.microsoft.com/office/word/2010/wordprocessingShape" mc:Ignorable="w14 w15 w16se wp14">
   <w:body>
+    <w:sdt>
+      <w:sdtPr>
+        <w:id w:val="-42445941"/>
+        <w:docPartObj>
+          <w:docPartGallery w:val="Cover Pages"/>
+          <w:docPartUnique/>
+        </w:docPartObj>
+      </w:sdtPr>
+      <w:sdtContent>
+        <w:p/>
+        <w:p>
+          <w:pPr>
+            <w:jc w:val="left"/>
+          </w:pPr>
+          <w:r>
+            <w:rPr>
+              <w:noProof/>
+              <w:lang w:eastAsia="pt-PT"/>
+            </w:rPr>
+            <mc:AlternateContent>
+              <mc:Choice Requires="wps">
+                <w:drawing>
+                  <wp:anchor distT="0" distB="0" distL="182880" distR="182880" simplePos="0" relativeHeight="251669504" behindDoc="0" locked="0" layoutInCell="1" allowOverlap="1" wp14:anchorId="05DFA599" wp14:editId="556569E3">
+                    <wp:simplePos x="0" y="0"/>
+                    <wp:positionH relativeFrom="margin">
+                      <wp:posOffset>271780</wp:posOffset>
+                    </wp:positionH>
+                    <wp:positionV relativeFrom="page">
+                      <wp:posOffset>5770880</wp:posOffset>
+                    </wp:positionV>
+                    <wp:extent cx="5667375" cy="2743200"/>
+                    <wp:effectExtent l="0" t="0" r="9525" b="0"/>
+                    <wp:wrapSquare wrapText="bothSides"/>
+                    <wp:docPr id="131" name="Text Box 131"/>
+                    <wp:cNvGraphicFramePr/>
+                    <a:graphic xmlns:a="http://schemas.openxmlformats.org/drawingml/2006/main">
+                      <a:graphicData uri="http://schemas.microsoft.com/office/word/2010/wordprocessingShape">
+                        <wps:wsp>
+                          <wps:cNvSpPr txBox="1"/>
+                          <wps:spPr>
+                            <a:xfrm>
+                              <a:off x="0" y="0"/>
+                              <a:ext cx="5667375" cy="2743200"/>
+                            </a:xfrm>
+                            <a:prstGeom prst="rect">
+                              <a:avLst/>
+                            </a:prstGeom>
+                            <a:noFill/>
+                            <a:ln w="6350">
+                              <a:noFill/>
+                            </a:ln>
+                            <a:effectLst/>
+                          </wps:spPr>
+                          <wps:style>
+                            <a:lnRef idx="0">
+                              <a:schemeClr val="accent1"/>
+                            </a:lnRef>
+                            <a:fillRef idx="0">
+                              <a:schemeClr val="accent1"/>
+                            </a:fillRef>
+                            <a:effectRef idx="0">
+                              <a:schemeClr val="accent1"/>
+                            </a:effectRef>
+                            <a:fontRef idx="minor">
+                              <a:schemeClr val="dk1"/>
+                            </a:fontRef>
+                          </wps:style>
+                          <wps:txbx>
+                            <w:txbxContent>
+                              <w:p>
+                                <w:pPr>
+                                  <w:pStyle w:val="NoSpacing"/>
+                                  <w:spacing w:before="40" w:after="560" w:line="216" w:lineRule="auto"/>
+                                  <w:rPr>
+                                    <w:color w:val="5B9BD5" w:themeColor="accent1"/>
+                                    <w:sz w:val="72"/>
+                                    <w:szCs w:val="72"/>
+                                    <w:lang w:val="pt-PT"/>
+                                  </w:rPr>
+                                </w:pPr>
+                                <w:sdt>
+                                  <w:sdtPr>
+                                    <w:rPr>
+                                      <w:color w:val="5B9BD5" w:themeColor="accent1"/>
+                                      <w:sz w:val="72"/>
+                                      <w:szCs w:val="72"/>
+                                      <w:lang w:val="pt-PT"/>
+                                    </w:rPr>
+                                    <w:alias w:val="Title"/>
+                                    <w:tag w:val=""/>
+                                    <w:id w:val="151731938"/>
+                                    <w:dataBinding w:prefixMappings="xmlns:ns0='http://purl.org/dc/elements/1.1/' xmlns:ns1='http://schemas.openxmlformats.org/package/2006/metadata/core-properties' " w:xpath="/ns1:coreProperties[1]/ns0:title[1]" w:storeItemID="{6C3C8BC8-F283-45AE-878A-BAB7291924A1}"/>
+                                    <w:text/>
+                                  </w:sdtPr>
+                                  <w:sdtContent>
+                                    <w:r>
+                                      <w:rPr>
+                                        <w:color w:val="5B9BD5" w:themeColor="accent1"/>
+                                        <w:sz w:val="72"/>
+                                        <w:szCs w:val="72"/>
+                                        <w:lang w:val="pt-PT"/>
+                                      </w:rPr>
+                                      <w:t xml:space="preserve">Relatório de </w:t>
+                                    </w:r>
+                                    <w:r>
+                                      <w:rPr>
+                                        <w:color w:val="5B9BD5" w:themeColor="accent1"/>
+                                        <w:sz w:val="72"/>
+                                        <w:szCs w:val="72"/>
+                                        <w:lang w:val="pt-PT"/>
+                                      </w:rPr>
+                                      <w:t>Projecto – Fase 1</w:t>
+                                    </w:r>
+                                  </w:sdtContent>
+                                </w:sdt>
+                              </w:p>
+                              <w:sdt>
+                                <w:sdtPr>
+                                  <w:rPr>
+                                    <w:caps/>
+                                    <w:color w:val="1F3864" w:themeColor="accent5" w:themeShade="80"/>
+                                    <w:sz w:val="28"/>
+                                    <w:szCs w:val="28"/>
+                                    <w:lang w:val="pt-PT"/>
+                                  </w:rPr>
+                                  <w:alias w:val="Subtitle"/>
+                                  <w:tag w:val=""/>
+                                  <w:id w:val="-2090151685"/>
+                                  <w:dataBinding w:prefixMappings="xmlns:ns0='http://purl.org/dc/elements/1.1/' xmlns:ns1='http://schemas.openxmlformats.org/package/2006/metadata/core-properties' " w:xpath="/ns1:coreProperties[1]/ns0:subject[1]" w:storeItemID="{6C3C8BC8-F283-45AE-878A-BAB7291924A1}"/>
+                                  <w:text/>
+                                </w:sdtPr>
+                                <w:sdtContent>
+                                  <w:p>
+                                    <w:pPr>
+                                      <w:pStyle w:val="NoSpacing"/>
+                                      <w:spacing w:before="40" w:after="40"/>
+                                      <w:rPr>
+                                        <w:caps/>
+                                        <w:color w:val="1F3864" w:themeColor="accent5" w:themeShade="80"/>
+                                        <w:sz w:val="28"/>
+                                        <w:szCs w:val="28"/>
+                                        <w:lang w:val="pt-PT"/>
+                                      </w:rPr>
+                                    </w:pPr>
+                                    <w:r>
+                                      <w:rPr>
+                                        <w:caps/>
+                                        <w:color w:val="1F3864" w:themeColor="accent5" w:themeShade="80"/>
+                                        <w:sz w:val="28"/>
+                                        <w:szCs w:val="28"/>
+                                        <w:lang w:val="pt-PT"/>
+                                      </w:rPr>
+                                      <w:t>An</w:t>
+                                    </w:r>
+                                    <w:r>
+                                      <w:rPr>
+                                        <w:caps/>
+                                        <w:color w:val="1F3864" w:themeColor="accent5" w:themeShade="80"/>
+                                        <w:sz w:val="28"/>
+                                        <w:szCs w:val="28"/>
+                                        <w:lang w:val="pt-PT"/>
+                                      </w:rPr>
+                                      <w:t>álise e modelação de sistemas</w:t>
+                                    </w:r>
+                                  </w:p>
+                                </w:sdtContent>
+                              </w:sdt>
+                              <w:p>
+                                <w:pPr>
+                                  <w:pStyle w:val="NoSpacing"/>
+                                  <w:spacing w:before="80" w:after="40"/>
+                                  <w:ind w:left="360"/>
+                                  <w:rPr>
+                                    <w:caps/>
+                                    <w:color w:val="4472C4" w:themeColor="accent5"/>
+                                    <w:sz w:val="24"/>
+                                    <w:szCs w:val="24"/>
+                                  </w:rPr>
+                                </w:pPr>
+                                <w:r>
+                                  <w:rPr>
+                                    <w:caps/>
+                                    <w:color w:val="4472C4" w:themeColor="accent5"/>
+                                    <w:sz w:val="24"/>
+                                    <w:szCs w:val="24"/>
+                                  </w:rPr>
+                                  <w:t>Professor João Pombinho</w:t>
+                                </w:r>
+                                <w:bookmarkStart w:id="0" w:name="_GoBack"/>
+                                <w:bookmarkEnd w:id="0"/>
+                              </w:p>
+                              <w:p>
+                                <w:pPr>
+                                  <w:pStyle w:val="NoSpacing"/>
+                                  <w:spacing w:before="80" w:after="40"/>
+                                  <w:rPr>
+                                    <w:caps/>
+                                    <w:color w:val="4472C4" w:themeColor="accent5"/>
+                                    <w:sz w:val="24"/>
+                                    <w:szCs w:val="24"/>
+                                  </w:rPr>
+                                </w:pPr>
+                                <w:r>
+                                  <w:rPr>
+                                    <w:caps/>
+                                    <w:color w:val="4472C4" w:themeColor="accent5"/>
+                                    <w:sz w:val="24"/>
+                                    <w:szCs w:val="24"/>
+                                  </w:rPr>
+                                  <w:t>Alunos:</w:t>
+                                </w:r>
+                              </w:p>
+                              <w:sdt>
+                                <w:sdtPr>
+                                  <w:rPr>
+                                    <w:caps/>
+                                    <w:color w:val="4472C4" w:themeColor="accent5"/>
+                                    <w:sz w:val="24"/>
+                                    <w:szCs w:val="24"/>
+                                  </w:rPr>
+                                  <w:alias w:val="Author"/>
+                                  <w:tag w:val=""/>
+                                  <w:id w:val="-1536112409"/>
+                                  <w:dataBinding w:prefixMappings="xmlns:ns0='http://purl.org/dc/elements/1.1/' xmlns:ns1='http://schemas.openxmlformats.org/package/2006/metadata/core-properties' " w:xpath="/ns1:coreProperties[1]/ns0:creator[1]" w:storeItemID="{6C3C8BC8-F283-45AE-878A-BAB7291924A1}"/>
+                                  <w:text/>
+                                </w:sdtPr>
+                                <w:sdtContent>
+                                  <w:p>
+                                    <w:pPr>
+                                      <w:pStyle w:val="NoSpacing"/>
+                                      <w:numPr>
+                                        <w:ilvl w:val="0"/>
+                                        <w:numId w:val="25"/>
+                                      </w:numPr>
+                                      <w:spacing w:before="80" w:after="40"/>
+                                      <w:rPr>
+                                        <w:caps/>
+                                        <w:color w:val="4472C4" w:themeColor="accent5"/>
+                                        <w:sz w:val="24"/>
+                                        <w:szCs w:val="24"/>
+                                      </w:rPr>
+                                    </w:pPr>
+                                    <w:r>
+                                      <w:rPr>
+                                        <w:caps/>
+                                        <w:color w:val="4472C4" w:themeColor="accent5"/>
+                                        <w:sz w:val="24"/>
+                                        <w:szCs w:val="24"/>
+                                      </w:rPr>
+                                      <w:t xml:space="preserve">78839 - </w:t>
+                                    </w:r>
+                                    <w:r>
+                                      <w:rPr>
+                                        <w:caps/>
+                                        <w:color w:val="4472C4" w:themeColor="accent5"/>
+                                        <w:sz w:val="24"/>
+                                        <w:szCs w:val="24"/>
+                                        <w:lang w:val="pt-PT"/>
+                                      </w:rPr>
+                                      <w:t>Jorge pessoa</w:t>
+                                    </w:r>
+                                  </w:p>
+                                </w:sdtContent>
+                              </w:sdt>
+                              <w:p>
+                                <w:pPr>
+                                  <w:pStyle w:val="NoSpacing"/>
+                                  <w:numPr>
+                                    <w:ilvl w:val="0"/>
+                                    <w:numId w:val="25"/>
+                                  </w:numPr>
+                                  <w:spacing w:before="80" w:after="40"/>
+                                  <w:rPr>
+                                    <w:caps/>
+                                    <w:color w:val="4472C4" w:themeColor="accent5"/>
+                                    <w:sz w:val="24"/>
+                                    <w:szCs w:val="24"/>
+                                  </w:rPr>
+                                </w:pPr>
+                                <w:r>
+                                  <w:rPr>
+                                    <w:caps/>
+                                    <w:color w:val="4472C4" w:themeColor="accent5"/>
+                                    <w:sz w:val="24"/>
+                                    <w:szCs w:val="24"/>
+                                  </w:rPr>
+                                  <w:t xml:space="preserve">78942 - </w:t>
+                                </w:r>
+                                <w:r>
+                                  <w:rPr>
+                                    <w:caps/>
+                                    <w:color w:val="4472C4" w:themeColor="accent5"/>
+                                    <w:sz w:val="24"/>
+                                    <w:szCs w:val="24"/>
+                                  </w:rPr>
+                                  <w:t>Rodrigo Bernardo</w:t>
+                                </w:r>
+                              </w:p>
+                              <w:p>
+                                <w:pPr>
+                                  <w:pStyle w:val="NoSpacing"/>
+                                  <w:numPr>
+                                    <w:ilvl w:val="0"/>
+                                    <w:numId w:val="25"/>
+                                  </w:numPr>
+                                  <w:spacing w:before="80" w:after="40"/>
+                                  <w:rPr>
+                                    <w:caps/>
+                                    <w:color w:val="4472C4" w:themeColor="accent5"/>
+                                    <w:sz w:val="24"/>
+                                    <w:szCs w:val="24"/>
+                                  </w:rPr>
+                                </w:pPr>
+                                <w:r>
+                                  <w:rPr>
+                                    <w:caps/>
+                                    <w:color w:val="4472C4" w:themeColor="accent5"/>
+                                    <w:sz w:val="24"/>
+                                    <w:szCs w:val="24"/>
+                                  </w:rPr>
+                                  <w:t xml:space="preserve">78980 - </w:t>
+                                </w:r>
+                                <w:r>
+                                  <w:rPr>
+                                    <w:caps/>
+                                    <w:color w:val="4472C4" w:themeColor="accent5"/>
+                                    <w:sz w:val="24"/>
+                                    <w:szCs w:val="24"/>
+                                  </w:rPr>
+                                  <w:t>Miguel vera</w:t>
+                                </w:r>
+                              </w:p>
+                              <w:p>
+                                <w:pPr>
+                                  <w:pStyle w:val="NoSpacing"/>
+                                  <w:spacing w:before="80" w:after="40"/>
+                                  <w:ind w:left="360"/>
+                                  <w:rPr>
+                                    <w:caps/>
+                                    <w:color w:val="4472C4" w:themeColor="accent5"/>
+                                    <w:sz w:val="24"/>
+                                    <w:szCs w:val="24"/>
+                                  </w:rPr>
+                                </w:pPr>
+                              </w:p>
+                            </w:txbxContent>
+                          </wps:txbx>
+                          <wps:bodyPr rot="0" spcFirstLastPara="0" vertOverflow="overflow" horzOverflow="overflow" vert="horz" wrap="square" lIns="0" tIns="0" rIns="0" bIns="0" numCol="1" spcCol="0" rtlCol="0" fromWordArt="0" anchor="t" anchorCtr="0" forceAA="0" compatLnSpc="1">
+                            <a:prstTxWarp prst="textNoShape">
+                              <a:avLst/>
+                            </a:prstTxWarp>
+                            <a:noAutofit/>
+                          </wps:bodyPr>
+                        </wps:wsp>
+                      </a:graphicData>
+                    </a:graphic>
+                    <wp14:sizeRelH relativeFrom="margin">
+                      <wp14:pctWidth>0</wp14:pctWidth>
+                    </wp14:sizeRelH>
+                    <wp14:sizeRelV relativeFrom="page">
+                      <wp14:pctHeight>0</wp14:pctHeight>
+                    </wp14:sizeRelV>
+                  </wp:anchor>
+                </w:drawing>
+              </mc:Choice>
+              <mc:Fallback>
+                <w:pict>
+                  <v:shapetype w14:anchorId="05DFA599" id="_x0000_t202" coordsize="21600,21600" o:spt="202" path="m,l,21600r21600,l21600,xe">
+                    <v:stroke joinstyle="miter"/>
+                    <v:path gradientshapeok="t" o:connecttype="rect"/>
+                  </v:shapetype>
+                  <v:shape id="Text Box 131" o:spid="_x0000_s1026" type="#_x0000_t202" style="position:absolute;margin-left:21.4pt;margin-top:454.4pt;width:446.25pt;height:3in;z-index:251669504;visibility:visible;mso-wrap-style:square;mso-width-percent:0;mso-height-percent:0;mso-wrap-distance-left:14.4pt;mso-wrap-distance-top:0;mso-wrap-distance-right:14.4pt;mso-wrap-distance-bottom:0;mso-position-horizontal:absolute;mso-position-horizontal-relative:margin;mso-position-vertical:absolute;mso-position-vertical-relative:page;mso-width-percent:0;mso-height-percent:0;mso-width-relative:margin;mso-height-relative:page;v-text-anchor:top" o:gfxdata="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" filled="f" stroked="f" strokeweight=".5pt">
+                    <v:textbox inset="0,0,0,0">
+                      <w:txbxContent>
+                        <w:p>
+                          <w:pPr>
+                            <w:pStyle w:val="NoSpacing"/>
+                            <w:spacing w:before="40" w:after="560" w:line="216" w:lineRule="auto"/>
+                            <w:rPr>
+                              <w:color w:val="5B9BD5" w:themeColor="accent1"/>
+                              <w:sz w:val="72"/>
+                              <w:szCs w:val="72"/>
+                              <w:lang w:val="pt-PT"/>
+                            </w:rPr>
+                          </w:pPr>
+                          <w:sdt>
+                            <w:sdtPr>
+                              <w:rPr>
+                                <w:color w:val="5B9BD5" w:themeColor="accent1"/>
+                                <w:sz w:val="72"/>
+                                <w:szCs w:val="72"/>
+                                <w:lang w:val="pt-PT"/>
+                              </w:rPr>
+                              <w:alias w:val="Title"/>
+                              <w:tag w:val=""/>
+                              <w:id w:val="151731938"/>
+                              <w:dataBinding w:prefixMappings="xmlns:ns0='http://purl.org/dc/elements/1.1/' xmlns:ns1='http://schemas.openxmlformats.org/package/2006/metadata/core-properties' " w:xpath="/ns1:coreProperties[1]/ns0:title[1]" w:storeItemID="{6C3C8BC8-F283-45AE-878A-BAB7291924A1}"/>
+                              <w:text/>
+                            </w:sdtPr>
+                            <w:sdtContent>
+                              <w:r>
+                                <w:rPr>
+                                  <w:color w:val="5B9BD5" w:themeColor="accent1"/>
+                                  <w:sz w:val="72"/>
+                                  <w:szCs w:val="72"/>
+                                  <w:lang w:val="pt-PT"/>
+                                </w:rPr>
+                                <w:t xml:space="preserve">Relatório de </w:t>
+                              </w:r>
+                              <w:r>
+                                <w:rPr>
+                                  <w:color w:val="5B9BD5" w:themeColor="accent1"/>
+                                  <w:sz w:val="72"/>
+                                  <w:szCs w:val="72"/>
+                                  <w:lang w:val="pt-PT"/>
+                                </w:rPr>
+                                <w:t>Projecto – Fase 1</w:t>
+                              </w:r>
+                            </w:sdtContent>
+                          </w:sdt>
+                        </w:p>
+                        <w:sdt>
+                          <w:sdtPr>
+                            <w:rPr>
+                              <w:caps/>
+                              <w:color w:val="1F3864" w:themeColor="accent5" w:themeShade="80"/>
+                              <w:sz w:val="28"/>
+                              <w:szCs w:val="28"/>
+                              <w:lang w:val="pt-PT"/>
+                            </w:rPr>
+                            <w:alias w:val="Subtitle"/>
+                            <w:tag w:val=""/>
+                            <w:id w:val="-2090151685"/>
+                            <w:dataBinding w:prefixMappings="xmlns:ns0='http://purl.org/dc/elements/1.1/' xmlns:ns1='http://schemas.openxmlformats.org/package/2006/metadata/core-properties' " w:xpath="/ns1:coreProperties[1]/ns0:subject[1]" w:storeItemID="{6C3C8BC8-F283-45AE-878A-BAB7291924A1}"/>
+                            <w:text/>
+                          </w:sdtPr>
+                          <w:sdtContent>
+                            <w:p>
+                              <w:pPr>
+                                <w:pStyle w:val="NoSpacing"/>
+                                <w:spacing w:before="40" w:after="40"/>
+                                <w:rPr>
+                                  <w:caps/>
+                                  <w:color w:val="1F3864" w:themeColor="accent5" w:themeShade="80"/>
+                                  <w:sz w:val="28"/>
+                                  <w:szCs w:val="28"/>
+                                  <w:lang w:val="pt-PT"/>
+                                </w:rPr>
+                              </w:pPr>
+                              <w:r>
+                                <w:rPr>
+                                  <w:caps/>
+                                  <w:color w:val="1F3864" w:themeColor="accent5" w:themeShade="80"/>
+                                  <w:sz w:val="28"/>
+                                  <w:szCs w:val="28"/>
+                                  <w:lang w:val="pt-PT"/>
+                                </w:rPr>
+                                <w:t>An</w:t>
+                              </w:r>
+                              <w:r>
+                                <w:rPr>
+                                  <w:caps/>
+                                  <w:color w:val="1F3864" w:themeColor="accent5" w:themeShade="80"/>
+                                  <w:sz w:val="28"/>
+                                  <w:szCs w:val="28"/>
+                                  <w:lang w:val="pt-PT"/>
+                                </w:rPr>
+                                <w:t>álise e modelação de sistemas</w:t>
+                              </w:r>
+                            </w:p>
+                          </w:sdtContent>
+                        </w:sdt>
+                        <w:p>
+                          <w:pPr>
+                            <w:pStyle w:val="NoSpacing"/>
+                            <w:spacing w:before="80" w:after="40"/>
+                            <w:ind w:left="360"/>
+                            <w:rPr>
+                              <w:caps/>
+                              <w:color w:val="4472C4" w:themeColor="accent5"/>
+                              <w:sz w:val="24"/>
+                              <w:szCs w:val="24"/>
+                            </w:rPr>
+                          </w:pPr>
+                          <w:r>
+                            <w:rPr>
+                              <w:caps/>
+                              <w:color w:val="4472C4" w:themeColor="accent5"/>
+                              <w:sz w:val="24"/>
+                              <w:szCs w:val="24"/>
+                            </w:rPr>
+                            <w:t>Professor João Pombinho</w:t>
+                          </w:r>
+                          <w:bookmarkStart w:id="1" w:name="_GoBack"/>
+                          <w:bookmarkEnd w:id="1"/>
+                        </w:p>
+                        <w:p>
+                          <w:pPr>
+                            <w:pStyle w:val="NoSpacing"/>
+                            <w:spacing w:before="80" w:after="40"/>
+                            <w:rPr>
+                              <w:caps/>
+                              <w:color w:val="4472C4" w:themeColor="accent5"/>
+                              <w:sz w:val="24"/>
+                              <w:szCs w:val="24"/>
+                            </w:rPr>
+                          </w:pPr>
+                          <w:r>
+                            <w:rPr>
+                              <w:caps/>
+                              <w:color w:val="4472C4" w:themeColor="accent5"/>
+                              <w:sz w:val="24"/>
+                              <w:szCs w:val="24"/>
+                            </w:rPr>
+                            <w:t>Alunos:</w:t>
+                          </w:r>
+                        </w:p>
+                        <w:sdt>
+                          <w:sdtPr>
+                            <w:rPr>
+                              <w:caps/>
+                              <w:color w:val="4472C4" w:themeColor="accent5"/>
+                              <w:sz w:val="24"/>
+                              <w:szCs w:val="24"/>
+                            </w:rPr>
+                            <w:alias w:val="Author"/>
+                            <w:tag w:val=""/>
+                            <w:id w:val="-1536112409"/>
+                            <w:dataBinding w:prefixMappings="xmlns:ns0='http://purl.org/dc/elements/1.1/' xmlns:ns1='http://schemas.openxmlformats.org/package/2006/metadata/core-properties' " w:xpath="/ns1:coreProperties[1]/ns0:creator[1]" w:storeItemID="{6C3C8BC8-F283-45AE-878A-BAB7291924A1}"/>
+                            <w:text/>
+                          </w:sdtPr>
+                          <w:sdtContent>
+                            <w:p>
+                              <w:pPr>
+                                <w:pStyle w:val="NoSpacing"/>
+                                <w:numPr>
+                                  <w:ilvl w:val="0"/>
+                                  <w:numId w:val="25"/>
+                                </w:numPr>
+                                <w:spacing w:before="80" w:after="40"/>
+                                <w:rPr>
+                                  <w:caps/>
+                                  <w:color w:val="4472C4" w:themeColor="accent5"/>
+                                  <w:sz w:val="24"/>
+                                  <w:szCs w:val="24"/>
+                                </w:rPr>
+                              </w:pPr>
+                              <w:r>
+                                <w:rPr>
+                                  <w:caps/>
+                                  <w:color w:val="4472C4" w:themeColor="accent5"/>
+                                  <w:sz w:val="24"/>
+                                  <w:szCs w:val="24"/>
+                                </w:rPr>
+                                <w:t xml:space="preserve">78839 - </w:t>
+                              </w:r>
+                              <w:r>
+                                <w:rPr>
+                                  <w:caps/>
+                                  <w:color w:val="4472C4" w:themeColor="accent5"/>
+                                  <w:sz w:val="24"/>
+                                  <w:szCs w:val="24"/>
+                                  <w:lang w:val="pt-PT"/>
+                                </w:rPr>
+                                <w:t>Jorge pessoa</w:t>
+                              </w:r>
+                            </w:p>
+                          </w:sdtContent>
+                        </w:sdt>
+                        <w:p>
+                          <w:pPr>
+                            <w:pStyle w:val="NoSpacing"/>
+                            <w:numPr>
+                              <w:ilvl w:val="0"/>
+                              <w:numId w:val="25"/>
+                            </w:numPr>
+                            <w:spacing w:before="80" w:after="40"/>
+                            <w:rPr>
+                              <w:caps/>
+                              <w:color w:val="4472C4" w:themeColor="accent5"/>
+                              <w:sz w:val="24"/>
+                              <w:szCs w:val="24"/>
+                            </w:rPr>
+                          </w:pPr>
+                          <w:r>
+                            <w:rPr>
+                              <w:caps/>
+                              <w:color w:val="4472C4" w:themeColor="accent5"/>
+                              <w:sz w:val="24"/>
+                              <w:szCs w:val="24"/>
+                            </w:rPr>
+                            <w:t xml:space="preserve">78942 - </w:t>
+                          </w:r>
+                          <w:r>
+                            <w:rPr>
+                              <w:caps/>
+                              <w:color w:val="4472C4" w:themeColor="accent5"/>
+                              <w:sz w:val="24"/>
+                              <w:szCs w:val="24"/>
+                            </w:rPr>
+                            <w:t>Rodrigo Bernardo</w:t>
+                          </w:r>
+                        </w:p>
+                        <w:p>
+                          <w:pPr>
+                            <w:pStyle w:val="NoSpacing"/>
+                            <w:numPr>
+                              <w:ilvl w:val="0"/>
+                              <w:numId w:val="25"/>
+                            </w:numPr>
+                            <w:spacing w:before="80" w:after="40"/>
+                            <w:rPr>
+                              <w:caps/>
+                              <w:color w:val="4472C4" w:themeColor="accent5"/>
+                              <w:sz w:val="24"/>
+                              <w:szCs w:val="24"/>
+                            </w:rPr>
+                          </w:pPr>
+                          <w:r>
+                            <w:rPr>
+                              <w:caps/>
+                              <w:color w:val="4472C4" w:themeColor="accent5"/>
+                              <w:sz w:val="24"/>
+                              <w:szCs w:val="24"/>
+                            </w:rPr>
+                            <w:t xml:space="preserve">78980 - </w:t>
+                          </w:r>
+                          <w:r>
+                            <w:rPr>
+                              <w:caps/>
+                              <w:color w:val="4472C4" w:themeColor="accent5"/>
+                              <w:sz w:val="24"/>
+                              <w:szCs w:val="24"/>
+                            </w:rPr>
+                            <w:t>Miguel vera</w:t>
+                          </w:r>
+                        </w:p>
+                        <w:p>
+                          <w:pPr>
+                            <w:pStyle w:val="NoSpacing"/>
+                            <w:spacing w:before="80" w:after="40"/>
+                            <w:ind w:left="360"/>
+                            <w:rPr>
+                              <w:caps/>
+                              <w:color w:val="4472C4" w:themeColor="accent5"/>
+                              <w:sz w:val="24"/>
+                              <w:szCs w:val="24"/>
+                            </w:rPr>
+                          </w:pPr>
+                        </w:p>
+                      </w:txbxContent>
+                    </v:textbox>
+                    <w10:wrap type="square" anchorx="margin" anchory="page"/>
+                  </v:shape>
+                </w:pict>
+              </mc:Fallback>
+            </mc:AlternateContent>
+          </w:r>
+          <w:r>
+            <w:rPr>
+              <w:noProof/>
+              <w:lang w:eastAsia="pt-PT"/>
+            </w:rPr>
+            <mc:AlternateContent>
+              <mc:Choice Requires="wps">
+                <w:drawing>
+                  <wp:anchor distT="0" distB="0" distL="114300" distR="114300" simplePos="0" relativeHeight="251668480" behindDoc="0" locked="0" layoutInCell="1" allowOverlap="1" wp14:anchorId="178381C7" wp14:editId="2B16605F">
+                    <wp:simplePos x="0" y="0"/>
+                    <wp:positionH relativeFrom="margin">
+                      <wp:align>right</wp:align>
+                    </wp:positionH>
+                    <mc:AlternateContent>
+                      <mc:Choice Requires="wp14">
+                        <wp:positionV relativeFrom="page">
+                          <wp14:pctPosVOffset>2300</wp14:pctPosVOffset>
+                        </wp:positionV>
+                      </mc:Choice>
+                      <mc:Fallback>
+                        <wp:positionV relativeFrom="page">
+                          <wp:posOffset>245745</wp:posOffset>
+                        </wp:positionV>
+                      </mc:Fallback>
+                    </mc:AlternateContent>
+                    <wp:extent cx="594360" cy="987552"/>
+                    <wp:effectExtent l="0" t="0" r="0" b="5080"/>
+                    <wp:wrapNone/>
+                    <wp:docPr id="132" name="Rectangle 132"/>
+                    <wp:cNvGraphicFramePr>
+                      <a:graphicFrameLocks xmlns:a="http://schemas.openxmlformats.org/drawingml/2006/main" noChangeAspect="1"/>
+                    </wp:cNvGraphicFramePr>
+                    <a:graphic xmlns:a="http://schemas.openxmlformats.org/drawingml/2006/main">
+                      <a:graphicData uri="http://schemas.microsoft.com/office/word/2010/wordprocessingShape">
+                        <wps:wsp>
+                          <wps:cNvSpPr>
+                            <a:spLocks noChangeAspect="1"/>
+                          </wps:cNvSpPr>
+                          <wps:spPr>
+                            <a:xfrm>
+                              <a:off x="0" y="0"/>
+                              <a:ext cx="594360" cy="987552"/>
+                            </a:xfrm>
+                            <a:prstGeom prst="rect">
+                              <a:avLst/>
+                            </a:prstGeom>
+                            <a:ln>
+                              <a:noFill/>
+                            </a:ln>
+                          </wps:spPr>
+                          <wps:style>
+                            <a:lnRef idx="2">
+                              <a:schemeClr val="accent1">
+                                <a:shade val="50000"/>
+                              </a:schemeClr>
+                            </a:lnRef>
+                            <a:fillRef idx="1">
+                              <a:schemeClr val="accent1"/>
+                            </a:fillRef>
+                            <a:effectRef idx="0">
+                              <a:schemeClr val="accent1"/>
+                            </a:effectRef>
+                            <a:fontRef idx="minor">
+                              <a:schemeClr val="lt1"/>
+                            </a:fontRef>
+                          </wps:style>
+                          <wps:txbx>
+                            <w:txbxContent>
+                              <w:sdt>
+                                <w:sdtPr>
+                                  <w:rPr>
+                                    <w:color w:val="FFFFFF" w:themeColor="background1"/>
+                                    <w:sz w:val="24"/>
+                                    <w:szCs w:val="24"/>
+                                  </w:rPr>
+                                  <w:alias w:val="Year"/>
+                                  <w:tag w:val=""/>
+                                  <w:id w:val="-785116381"/>
+                                  <w:dataBinding w:prefixMappings="xmlns:ns0='http://schemas.microsoft.com/office/2006/coverPageProps' " w:xpath="/ns0:CoverPageProperties[1]/ns0:PublishDate[1]" w:storeItemID="{55AF091B-3C7A-41E3-B477-F2FDAA23CFDA}"/>
+                                  <w:date w:fullDate="2016-01-01T00:00:00Z">
+                                    <w:dateFormat w:val="yyyy"/>
+                                    <w:lid w:val="en-US"/>
+                                    <w:storeMappedDataAs w:val="dateTime"/>
+                                    <w:calendar w:val="gregorian"/>
+                                  </w:date>
+                                </w:sdtPr>
+                                <w:sdtContent>
+                                  <w:p>
+                                    <w:pPr>
+                                      <w:pStyle w:val="NoSpacing"/>
+                                      <w:jc w:val="right"/>
+                                      <w:rPr>
+                                        <w:color w:val="FFFFFF" w:themeColor="background1"/>
+                                        <w:sz w:val="24"/>
+                                        <w:szCs w:val="24"/>
+                                      </w:rPr>
+                                    </w:pPr>
+                                    <w:r>
+                                      <w:rPr>
+                                        <w:color w:val="FFFFFF" w:themeColor="background1"/>
+                                        <w:sz w:val="24"/>
+                                        <w:szCs w:val="24"/>
+                                      </w:rPr>
+                                      <w:t>2016</w:t>
+                                    </w:r>
+                                  </w:p>
+                                </w:sdtContent>
+                              </w:sdt>
+                            </w:txbxContent>
+                          </wps:txbx>
+                          <wps:bodyPr rot="0" spcFirstLastPara="0" vertOverflow="overflow" horzOverflow="overflow" vert="horz" wrap="square" lIns="45720" tIns="45720" rIns="45720" bIns="45720" numCol="1" spcCol="0" rtlCol="0" fromWordArt="0" anchor="b" anchorCtr="0" forceAA="0" compatLnSpc="1">
+                            <a:prstTxWarp prst="textNoShape">
+                              <a:avLst/>
+                            </a:prstTxWarp>
+                            <a:noAutofit/>
+                          </wps:bodyPr>
+                        </wps:wsp>
+                      </a:graphicData>
+                    </a:graphic>
+                    <wp14:sizeRelH relativeFrom="page">
+                      <wp14:pctWidth>7600</wp14:pctWidth>
+                    </wp14:sizeRelH>
+                    <wp14:sizeRelV relativeFrom="page">
+                      <wp14:pctHeight>9800</wp14:pctHeight>
+                    </wp14:sizeRelV>
+                  </wp:anchor>
+                </w:drawing>
+              </mc:Choice>
+              <mc:Fallback>
+                <w:pict>
+                  <v:rect w14:anchorId="178381C7" id="Rectangle 132" o:spid="_x0000_s1027" style="position:absolute;margin-left:-4.4pt;margin-top:0;width:46.8pt;height:77.75pt;z-index:251668480;visibility:visible;mso-wrap-style:square;mso-width-percent:76;mso-height-percent:98;mso-top-percent:23;mso-wrap-distance-left:9pt;mso-wrap-distance-top:0;mso-wrap-distance-right:9pt;mso-wrap-distance-bottom:0;mso-position-horizontal:right;mso-position-horizontal-relative:margin;mso-position-vertical-relative:page;mso-width-percent:76;mso-height-percent:98;mso-top-percent:23;mso-width-relative:page;mso-height-relative:page;v-text-anchor:bottom" o:gfxdata="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" fillcolor="#5b9bd5 [3204]" stroked="f" strokeweight="1pt">
+                    <v:path arrowok="t"/>
+                    <o:lock v:ext="edit" aspectratio="t"/>
+                    <v:textbox inset="3.6pt,,3.6pt">
+                      <w:txbxContent>
+                        <w:sdt>
+                          <w:sdtPr>
+                            <w:rPr>
+                              <w:color w:val="FFFFFF" w:themeColor="background1"/>
+                              <w:sz w:val="24"/>
+                              <w:szCs w:val="24"/>
+                            </w:rPr>
+                            <w:alias w:val="Year"/>
+                            <w:tag w:val=""/>
+                            <w:id w:val="-785116381"/>
+                            <w:dataBinding w:prefixMappings="xmlns:ns0='http://schemas.microsoft.com/office/2006/coverPageProps' " w:xpath="/ns0:CoverPageProperties[1]/ns0:PublishDate[1]" w:storeItemID="{55AF091B-3C7A-41E3-B477-F2FDAA23CFDA}"/>
+                            <w:date w:fullDate="2016-01-01T00:00:00Z">
+                              <w:dateFormat w:val="yyyy"/>
+                              <w:lid w:val="en-US"/>
+                              <w:storeMappedDataAs w:val="dateTime"/>
+                              <w:calendar w:val="gregorian"/>
+                            </w:date>
+                          </w:sdtPr>
+                          <w:sdtContent>
+                            <w:p>
+                              <w:pPr>
+                                <w:pStyle w:val="NoSpacing"/>
+                                <w:jc w:val="right"/>
+                                <w:rPr>
+                                  <w:color w:val="FFFFFF" w:themeColor="background1"/>
+                                  <w:sz w:val="24"/>
+                                  <w:szCs w:val="24"/>
+                                </w:rPr>
+                              </w:pPr>
+                              <w:r>
+                                <w:rPr>
+                                  <w:color w:val="FFFFFF" w:themeColor="background1"/>
+                                  <w:sz w:val="24"/>
+                                  <w:szCs w:val="24"/>
+                                </w:rPr>
+                                <w:t>2016</w:t>
+                              </w:r>
+                            </w:p>
+                          </w:sdtContent>
+                        </w:sdt>
+                      </w:txbxContent>
+                    </v:textbox>
+                    <w10:wrap anchorx="margin" anchory="page"/>
+                  </v:rect>
+                </w:pict>
+              </mc:Fallback>
+            </mc:AlternateContent>
+          </w:r>
+          <w:r>
+            <w:br w:type="page"/>
+          </w:r>
+          <w:r>
+            <w:rPr>
+              <w:noProof/>
+              <w:lang w:eastAsia="pt-PT"/>
+            </w:rPr>
+            <w:drawing>
+              <wp:anchor distT="0" distB="0" distL="114300" distR="114300" simplePos="0" relativeHeight="251670528" behindDoc="1" locked="0" layoutInCell="1" allowOverlap="1" wp14:anchorId="1DDF25F5" wp14:editId="6BF54E75">
+                <wp:simplePos x="0" y="0"/>
+                <wp:positionH relativeFrom="column">
+                  <wp:posOffset>-4098</wp:posOffset>
+                </wp:positionH>
+                <wp:positionV relativeFrom="paragraph">
+                  <wp:posOffset>-213767</wp:posOffset>
+                </wp:positionV>
+                <wp:extent cx="6480175" cy="4578985"/>
+                <wp:effectExtent l="0" t="0" r="0" b="0"/>
+                <wp:wrapNone/>
+                <wp:docPr id="10" name="Picture 10"/>
+                <wp:cNvGraphicFramePr>
+                  <a:graphicFrameLocks xmlns:a="http://schemas.openxmlformats.org/drawingml/2006/main" noChangeAspect="1"/>
+                </wp:cNvGraphicFramePr>
+                <a:graphic xmlns:a="http://schemas.openxmlformats.org/drawingml/2006/main">
+                  <a:graphicData uri="http://schemas.openxmlformats.org/drawingml/2006/picture">
+                    <pic:pic xmlns:pic="http://schemas.openxmlformats.org/drawingml/2006/picture">
+                      <pic:nvPicPr>
+                        <pic:cNvPr id="10" name="IST_A_RGB_POS.png"/>
+                        <pic:cNvPicPr/>
+                      </pic:nvPicPr>
+                      <pic:blipFill>
+                        <a:blip r:embed="rId9">
+                          <a:extLst>
+                            <a:ext uri="{28A0092B-C50C-407E-A947-70E740481C1C}">
+                              <a14:useLocalDpi xmlns:a14="http://schemas.microsoft.com/office/drawing/2010/main" val="0"/>
+                            </a:ext>
+                          </a:extLst>
+                        </a:blip>
+                        <a:stretch>
+                          <a:fillRect/>
+                        </a:stretch>
+                      </pic:blipFill>
+                      <pic:spPr>
+                        <a:xfrm>
+                          <a:off x="0" y="0"/>
+                          <a:ext cx="6480175" cy="4578985"/>
+                        </a:xfrm>
+                        <a:prstGeom prst="rect">
+                          <a:avLst/>
+                        </a:prstGeom>
+                      </pic:spPr>
+                    </pic:pic>
+                  </a:graphicData>
+                </a:graphic>
+              </wp:anchor>
+            </w:drawing>
+          </w:r>
+        </w:p>
+      </w:sdtContent>
+    </w:sdt>
     <w:p/>
     <w:p>
       <w:pPr>
@@ -517,8 +1419,6 @@
             <w:r>
               <w:t>Elaboração das secções 1, 2,</w:t>
             </w:r>
-            <w:bookmarkStart w:id="0" w:name="_GoBack"/>
-            <w:bookmarkEnd w:id="0"/>
             <w:r>
               <w:t xml:space="preserve"> 3.3 e 3.6</w:t>
             </w:r>
@@ -1286,12 +2186,12 @@
         <w:pStyle w:val="Cabealho11"/>
         <w:ind w:left="431" w:hanging="431"/>
       </w:pPr>
-      <w:bookmarkStart w:id="1" w:name="_Toc444007250"/>
+      <w:bookmarkStart w:id="2" w:name="_Toc444007250"/>
       <w:r>
         <w:lastRenderedPageBreak/>
         <w:t>Introdução</w:t>
       </w:r>
-      <w:bookmarkEnd w:id="1"/>
+      <w:bookmarkEnd w:id="2"/>
     </w:p>
     <w:p>
       <w:r>
@@ -1369,7 +2269,7 @@
       <w:pPr>
         <w:pStyle w:val="Cabealho11"/>
       </w:pPr>
-      <w:bookmarkStart w:id="2" w:name="_Toc444007251"/>
+      <w:bookmarkStart w:id="3" w:name="_Toc444007251"/>
       <w:r>
         <w:t>Modelo informal de contexto do sistema SPM (</w:t>
       </w:r>
@@ -1385,7 +2285,7 @@
       <w:r>
         <w:t>)</w:t>
       </w:r>
-      <w:bookmarkEnd w:id="2"/>
+      <w:bookmarkEnd w:id="3"/>
     </w:p>
     <w:p>
       <w:pPr>
@@ -1430,7 +2330,7 @@
                     </pic:cNvPicPr>
                   </pic:nvPicPr>
                   <pic:blipFill rotWithShape="1">
-                    <a:blip r:embed="rId8">
+                    <a:blip r:embed="rId10">
                       <a:extLst>
                         <a:ext uri="{28A0092B-C50C-407E-A947-70E740481C1C}">
                           <a14:useLocalDpi xmlns:a14="http://schemas.microsoft.com/office/drawing/2010/main" val="0"/>
@@ -1483,40 +2383,40 @@
       <w:pPr>
         <w:pStyle w:val="Cabealho11"/>
       </w:pPr>
-      <w:bookmarkStart w:id="3" w:name="_Toc444007252"/>
+      <w:bookmarkStart w:id="4" w:name="_Toc444007252"/>
       <w:r>
         <w:lastRenderedPageBreak/>
         <w:t>Processos de negócio</w:t>
-      </w:r>
-      <w:bookmarkEnd w:id="3"/>
-    </w:p>
-    <w:p>
-      <w:pPr>
-        <w:pStyle w:val="Cabealho21"/>
-      </w:pPr>
-      <w:bookmarkStart w:id="4" w:name="_Toc444007253"/>
-      <w:r>
-        <w:t>P1 – Rever Serviço</w:t>
-      </w:r>
-      <w:r>
-        <w:t xml:space="preserve"> (c</w:t>
-      </w:r>
-      <w:r>
-        <w:t>olaboração</w:t>
-      </w:r>
-      <w:r>
-        <w:t xml:space="preserve"> entre a Unidade Administrativa, a Equipa Técnica, e as entidades exteriores</w:t>
-      </w:r>
-      <w:r>
-        <w:t>)</w:t>
       </w:r>
       <w:bookmarkEnd w:id="4"/>
     </w:p>
     <w:p>
       <w:pPr>
+        <w:pStyle w:val="Cabealho21"/>
+      </w:pPr>
+      <w:bookmarkStart w:id="5" w:name="_Toc444007253"/>
+      <w:r>
+        <w:t>P1 – Rever Serviço</w:t>
+      </w:r>
+      <w:r>
+        <w:t xml:space="preserve"> (c</w:t>
+      </w:r>
+      <w:r>
+        <w:t>olaboração</w:t>
+      </w:r>
+      <w:r>
+        <w:t xml:space="preserve"> entre a Unidade Administrativa, a Equipa Técnica, e as entidades exteriores</w:t>
+      </w:r>
+      <w:r>
+        <w:t>)</w:t>
+      </w:r>
+      <w:bookmarkEnd w:id="5"/>
+    </w:p>
+    <w:p>
+      <w:pPr>
         <w:jc w:val="left"/>
       </w:pPr>
-      <w:bookmarkStart w:id="5" w:name="_Toc444007254"/>
+      <w:bookmarkStart w:id="6" w:name="_Toc444007254"/>
       <w:r>
         <w:rPr>
           <w:noProof/>
@@ -1554,7 +2454,7 @@
                     <pic:cNvPicPr/>
                   </pic:nvPicPr>
                   <pic:blipFill rotWithShape="1">
-                    <a:blip r:embed="rId9">
+                    <a:blip r:embed="rId11">
                       <a:extLst>
                         <a:ext uri="{28A0092B-C50C-407E-A947-70E740481C1C}">
                           <a14:useLocalDpi xmlns:a14="http://schemas.microsoft.com/office/drawing/2010/main" val="0"/>
@@ -1617,7 +2517,7 @@
       <w:r>
         <w:t>)</w:t>
       </w:r>
-      <w:bookmarkEnd w:id="5"/>
+      <w:bookmarkEnd w:id="6"/>
     </w:p>
     <w:p>
       <w:pPr>
@@ -1654,7 +2554,7 @@
                     <pic:cNvPicPr/>
                   </pic:nvPicPr>
                   <pic:blipFill rotWithShape="1">
-                    <a:blip r:embed="rId10">
+                    <a:blip r:embed="rId12">
                       <a:extLst>
                         <a:ext uri="{28A0092B-C50C-407E-A947-70E740481C1C}">
                           <a14:useLocalDpi xmlns:a14="http://schemas.microsoft.com/office/drawing/2010/main" val="0"/>
@@ -1707,7 +2607,7 @@
       <w:pPr>
         <w:pStyle w:val="Cabealho21"/>
       </w:pPr>
-      <w:bookmarkStart w:id="6" w:name="_Toc444007255"/>
+      <w:bookmarkStart w:id="7" w:name="_Toc444007255"/>
       <w:r>
         <w:t xml:space="preserve">P3 – </w:t>
       </w:r>
@@ -1729,7 +2629,7 @@
       <w:r>
         <w:t>)</w:t>
       </w:r>
-      <w:bookmarkEnd w:id="6"/>
+      <w:bookmarkEnd w:id="7"/>
     </w:p>
     <w:p>
       <w:pPr>
@@ -1772,7 +2672,7 @@
                     <pic:cNvPicPr/>
                   </pic:nvPicPr>
                   <pic:blipFill rotWithShape="1">
-                    <a:blip r:embed="rId11">
+                    <a:blip r:embed="rId13">
                       <a:extLst>
                         <a:ext uri="{28A0092B-C50C-407E-A947-70E740481C1C}">
                           <a14:useLocalDpi xmlns:a14="http://schemas.microsoft.com/office/drawing/2010/main" val="0"/>
@@ -1825,7 +2725,7 @@
       <w:pPr>
         <w:pStyle w:val="Cabealho21"/>
       </w:pPr>
-      <w:bookmarkStart w:id="7" w:name="_Toc444007256"/>
+      <w:bookmarkStart w:id="8" w:name="_Toc444007256"/>
       <w:r>
         <w:t>P3</w:t>
       </w:r>
@@ -1841,7 +2741,7 @@
       <w:r>
         <w:t xml:space="preserve"> (coreografia da Unidade Administrativa, a Equipa Técnica, e entidades exteriores)</w:t>
       </w:r>
-      <w:bookmarkEnd w:id="7"/>
+      <w:bookmarkEnd w:id="8"/>
       <w:r>
         <w:t xml:space="preserve"> </w:t>
       </w:r>
@@ -1886,7 +2786,7 @@
                     </pic:cNvPicPr>
                   </pic:nvPicPr>
                   <pic:blipFill rotWithShape="1">
-                    <a:blip r:embed="rId12">
+                    <a:blip r:embed="rId14">
                       <a:extLst>
                         <a:ext uri="{28A0092B-C50C-407E-A947-70E740481C1C}">
                           <a14:useLocalDpi xmlns:a14="http://schemas.microsoft.com/office/drawing/2010/main" val="0"/>
@@ -1940,7 +2840,7 @@
       <w:pPr>
         <w:pStyle w:val="Cabealho21"/>
       </w:pPr>
-      <w:bookmarkStart w:id="8" w:name="_Toc444007257"/>
+      <w:bookmarkStart w:id="9" w:name="_Toc444007257"/>
       <w:r>
         <w:t>P4</w:t>
       </w:r>
@@ -1959,7 +2859,7 @@
       <w:r>
         <w:t>)</w:t>
       </w:r>
-      <w:bookmarkEnd w:id="8"/>
+      <w:bookmarkEnd w:id="9"/>
     </w:p>
     <w:p>
       <w:pPr>
@@ -1991,7 +2891,7 @@
                     <pic:cNvPicPr/>
                   </pic:nvPicPr>
                   <pic:blipFill rotWithShape="1">
-                    <a:blip r:embed="rId13">
+                    <a:blip r:embed="rId15">
                       <a:extLst>
                         <a:ext uri="{28A0092B-C50C-407E-A947-70E740481C1C}">
                           <a14:useLocalDpi xmlns:a14="http://schemas.microsoft.com/office/drawing/2010/main" val="0"/>
@@ -2067,7 +2967,7 @@
                     <pic:cNvPicPr/>
                   </pic:nvPicPr>
                   <pic:blipFill rotWithShape="1">
-                    <a:blip r:embed="rId14">
+                    <a:blip r:embed="rId16">
                       <a:extLst>
                         <a:ext uri="{28A0092B-C50C-407E-A947-70E740481C1C}">
                           <a14:useLocalDpi xmlns:a14="http://schemas.microsoft.com/office/drawing/2010/main" val="0"/>
@@ -2118,7 +3018,7 @@
       <w:pPr>
         <w:pStyle w:val="Cabealho21"/>
       </w:pPr>
-      <w:bookmarkStart w:id="9" w:name="_Toc444007258"/>
+      <w:bookmarkStart w:id="10" w:name="_Toc444007258"/>
       <w:r>
         <w:t>P5</w:t>
       </w:r>
@@ -2140,7 +3040,7 @@
       <w:r>
         <w:t>)</w:t>
       </w:r>
-      <w:bookmarkEnd w:id="9"/>
+      <w:bookmarkEnd w:id="10"/>
     </w:p>
     <w:p>
       <w:pPr>
@@ -2183,7 +3083,7 @@
                     <pic:cNvPicPr/>
                   </pic:nvPicPr>
                   <pic:blipFill rotWithShape="1">
-                    <a:blip r:embed="rId15">
+                    <a:blip r:embed="rId17">
                       <a:extLst>
                         <a:ext uri="{28A0092B-C50C-407E-A947-70E740481C1C}">
                           <a14:useLocalDpi xmlns:a14="http://schemas.microsoft.com/office/drawing/2010/main" val="0"/>
@@ -2225,11 +3125,13 @@
     </w:p>
     <w:p/>
     <w:sectPr>
-      <w:headerReference w:type="default" r:id="rId16"/>
-      <w:footerReference w:type="default" r:id="rId17"/>
+      <w:headerReference w:type="default" r:id="rId18"/>
+      <w:footerReference w:type="default" r:id="rId19"/>
       <w:pgSz w:w="11906" w:h="16838"/>
       <w:pgMar w:top="851" w:right="567" w:bottom="851" w:left="1134" w:header="709" w:footer="709" w:gutter="0"/>
+      <w:pgNumType w:start="0"/>
       <w:cols w:space="708"/>
+      <w:titlePg/>
       <w:docGrid w:linePitch="360"/>
     </w:sectPr>
   </w:body>
@@ -2597,6 +3499,119 @@
     </w:lvl>
   </w:abstractNum>
   <w:abstractNum w:abstractNumId="2" w15:restartNumberingAfterBreak="0">
+    <w:nsid w:val="225D6F7D"/>
+    <w:multiLevelType w:val="hybridMultilevel"/>
+    <w:tmpl w:val="A620BF1A"/>
+    <w:lvl w:ilvl="0" w:tplc="08160001">
+      <w:start w:val="1"/>
+      <w:numFmt w:val="bullet"/>
+      <w:lvlText w:val=""/>
+      <w:lvlJc w:val="left"/>
+      <w:pPr>
+        <w:ind w:left="720" w:hanging="360"/>
+      </w:pPr>
+      <w:rPr>
+        <w:rFonts w:ascii="Symbol" w:hAnsi="Symbol" w:hint="default"/>
+      </w:rPr>
+    </w:lvl>
+    <w:lvl w:ilvl="1" w:tplc="08160003" w:tentative="1">
+      <w:start w:val="1"/>
+      <w:numFmt w:val="bullet"/>
+      <w:lvlText w:val="o"/>
+      <w:lvlJc w:val="left"/>
+      <w:pPr>
+        <w:ind w:left="1440" w:hanging="360"/>
+      </w:pPr>
+      <w:rPr>
+        <w:rFonts w:ascii="Courier New" w:hAnsi="Courier New" w:cs="Courier New" w:hint="default"/>
+      </w:rPr>
+    </w:lvl>
+    <w:lvl w:ilvl="2" w:tplc="08160005" w:tentative="1">
+      <w:start w:val="1"/>
+      <w:numFmt w:val="bullet"/>
+      <w:lvlText w:val=""/>
+      <w:lvlJc w:val="left"/>
+      <w:pPr>
+        <w:ind w:left="2160" w:hanging="360"/>
+      </w:pPr>
+      <w:rPr>
+        <w:rFonts w:ascii="Wingdings" w:hAnsi="Wingdings" w:hint="default"/>
+      </w:rPr>
+    </w:lvl>
+    <w:lvl w:ilvl="3" w:tplc="08160001" w:tentative="1">
+      <w:start w:val="1"/>
+      <w:numFmt w:val="bullet"/>
+      <w:lvlText w:val=""/>
+      <w:lvlJc w:val="left"/>
+      <w:pPr>
+        <w:ind w:left="2880" w:hanging="360"/>
+      </w:pPr>
+      <w:rPr>
+        <w:rFonts w:ascii="Symbol" w:hAnsi="Symbol" w:hint="default"/>
+      </w:rPr>
+    </w:lvl>
+    <w:lvl w:ilvl="4" w:tplc="08160003" w:tentative="1">
+      <w:start w:val="1"/>
+      <w:numFmt w:val="bullet"/>
+      <w:lvlText w:val="o"/>
+      <w:lvlJc w:val="left"/>
+      <w:pPr>
+        <w:ind w:left="3600" w:hanging="360"/>
+      </w:pPr>
+      <w:rPr>
+        <w:rFonts w:ascii="Courier New" w:hAnsi="Courier New" w:cs="Courier New" w:hint="default"/>
+      </w:rPr>
+    </w:lvl>
+    <w:lvl w:ilvl="5" w:tplc="08160005" w:tentative="1">
+      <w:start w:val="1"/>
+      <w:numFmt w:val="bullet"/>
+      <w:lvlText w:val=""/>
+      <w:lvlJc w:val="left"/>
+      <w:pPr>
+        <w:ind w:left="4320" w:hanging="360"/>
+      </w:pPr>
+      <w:rPr>
+        <w:rFonts w:ascii="Wingdings" w:hAnsi="Wingdings" w:hint="default"/>
+      </w:rPr>
+    </w:lvl>
+    <w:lvl w:ilvl="6" w:tplc="08160001" w:tentative="1">
+      <w:start w:val="1"/>
+      <w:numFmt w:val="bullet"/>
+      <w:lvlText w:val=""/>
+      <w:lvlJc w:val="left"/>
+      <w:pPr>
+        <w:ind w:left="5040" w:hanging="360"/>
+      </w:pPr>
+      <w:rPr>
+        <w:rFonts w:ascii="Symbol" w:hAnsi="Symbol" w:hint="default"/>
+      </w:rPr>
+    </w:lvl>
+    <w:lvl w:ilvl="7" w:tplc="08160003" w:tentative="1">
+      <w:start w:val="1"/>
+      <w:numFmt w:val="bullet"/>
+      <w:lvlText w:val="o"/>
+      <w:lvlJc w:val="left"/>
+      <w:pPr>
+        <w:ind w:left="5760" w:hanging="360"/>
+      </w:pPr>
+      <w:rPr>
+        <w:rFonts w:ascii="Courier New" w:hAnsi="Courier New" w:cs="Courier New" w:hint="default"/>
+      </w:rPr>
+    </w:lvl>
+    <w:lvl w:ilvl="8" w:tplc="08160005" w:tentative="1">
+      <w:start w:val="1"/>
+      <w:numFmt w:val="bullet"/>
+      <w:lvlText w:val=""/>
+      <w:lvlJc w:val="left"/>
+      <w:pPr>
+        <w:ind w:left="6480" w:hanging="360"/>
+      </w:pPr>
+      <w:rPr>
+        <w:rFonts w:ascii="Wingdings" w:hAnsi="Wingdings" w:hint="default"/>
+      </w:rPr>
+    </w:lvl>
+  </w:abstractNum>
+  <w:abstractNum w:abstractNumId="3" w15:restartNumberingAfterBreak="0">
     <w:nsid w:val="280E547B"/>
     <w:multiLevelType w:val="hybridMultilevel"/>
     <w:tmpl w:val="8ED4E6A4"/>
@@ -2709,7 +3724,7 @@
       </w:rPr>
     </w:lvl>
   </w:abstractNum>
-  <w:abstractNum w:abstractNumId="3" w15:restartNumberingAfterBreak="0">
+  <w:abstractNum w:abstractNumId="4" w15:restartNumberingAfterBreak="0">
     <w:nsid w:val="2D5712FE"/>
     <w:multiLevelType w:val="hybridMultilevel"/>
     <w:tmpl w:val="9D6EFB0A"/>
@@ -2822,7 +3837,7 @@
       </w:rPr>
     </w:lvl>
   </w:abstractNum>
-  <w:abstractNum w:abstractNumId="4" w15:restartNumberingAfterBreak="0">
+  <w:abstractNum w:abstractNumId="5" w15:restartNumberingAfterBreak="0">
     <w:nsid w:val="2DE446C4"/>
     <w:multiLevelType w:val="hybridMultilevel"/>
     <w:tmpl w:val="D0ACFE70"/>
@@ -2936,7 +3951,7 @@
       </w:rPr>
     </w:lvl>
   </w:abstractNum>
-  <w:abstractNum w:abstractNumId="5" w15:restartNumberingAfterBreak="0">
+  <w:abstractNum w:abstractNumId="6" w15:restartNumberingAfterBreak="0">
     <w:nsid w:val="2EF120E3"/>
     <w:multiLevelType w:val="hybridMultilevel"/>
     <w:tmpl w:val="9D485B50"/>
@@ -3022,7 +4037,7 @@
       </w:pPr>
     </w:lvl>
   </w:abstractNum>
-  <w:abstractNum w:abstractNumId="6" w15:restartNumberingAfterBreak="0">
+  <w:abstractNum w:abstractNumId="7" w15:restartNumberingAfterBreak="0">
     <w:nsid w:val="49EA5F57"/>
     <w:multiLevelType w:val="hybridMultilevel"/>
     <w:tmpl w:val="AEBE2824"/>
@@ -3135,7 +4150,7 @@
       </w:rPr>
     </w:lvl>
   </w:abstractNum>
-  <w:abstractNum w:abstractNumId="7" w15:restartNumberingAfterBreak="0">
+  <w:abstractNum w:abstractNumId="8" w15:restartNumberingAfterBreak="0">
     <w:nsid w:val="4A4759B2"/>
     <w:multiLevelType w:val="hybridMultilevel"/>
     <w:tmpl w:val="97FE75BE"/>
@@ -3248,7 +4263,7 @@
       </w:rPr>
     </w:lvl>
   </w:abstractNum>
-  <w:abstractNum w:abstractNumId="8" w15:restartNumberingAfterBreak="0">
+  <w:abstractNum w:abstractNumId="9" w15:restartNumberingAfterBreak="0">
     <w:nsid w:val="527F12DB"/>
     <w:multiLevelType w:val="multilevel"/>
     <w:tmpl w:val="AB460AE6"/>
@@ -3343,7 +4358,7 @@
       </w:pPr>
     </w:lvl>
   </w:abstractNum>
-  <w:abstractNum w:abstractNumId="9" w15:restartNumberingAfterBreak="0">
+  <w:abstractNum w:abstractNumId="10" w15:restartNumberingAfterBreak="0">
     <w:nsid w:val="55167A89"/>
     <w:multiLevelType w:val="hybridMultilevel"/>
     <w:tmpl w:val="43E28762"/>
@@ -3456,7 +4471,7 @@
       </w:rPr>
     </w:lvl>
   </w:abstractNum>
-  <w:abstractNum w:abstractNumId="10" w15:restartNumberingAfterBreak="0">
+  <w:abstractNum w:abstractNumId="11" w15:restartNumberingAfterBreak="0">
     <w:nsid w:val="6A2A0C15"/>
     <w:multiLevelType w:val="hybridMultilevel"/>
     <w:tmpl w:val="4D7E36D6"/>
@@ -3569,7 +4584,7 @@
       </w:rPr>
     </w:lvl>
   </w:abstractNum>
-  <w:abstractNum w:abstractNumId="11" w15:restartNumberingAfterBreak="0">
+  <w:abstractNum w:abstractNumId="12" w15:restartNumberingAfterBreak="0">
     <w:nsid w:val="6D70316B"/>
     <w:multiLevelType w:val="hybridMultilevel"/>
     <w:tmpl w:val="40DCC0AE"/>
@@ -3682,7 +4697,7 @@
       </w:rPr>
     </w:lvl>
   </w:abstractNum>
-  <w:abstractNum w:abstractNumId="12" w15:restartNumberingAfterBreak="0">
+  <w:abstractNum w:abstractNumId="13" w15:restartNumberingAfterBreak="0">
     <w:nsid w:val="71680187"/>
     <w:multiLevelType w:val="multilevel"/>
     <w:tmpl w:val="999EE84A"/>
@@ -3769,7 +4784,7 @@
       </w:pPr>
     </w:lvl>
   </w:abstractNum>
-  <w:abstractNum w:abstractNumId="13" w15:restartNumberingAfterBreak="0">
+  <w:abstractNum w:abstractNumId="14" w15:restartNumberingAfterBreak="0">
     <w:nsid w:val="751B6304"/>
     <w:multiLevelType w:val="multilevel"/>
     <w:tmpl w:val="04090025"/>
@@ -3864,7 +4879,7 @@
       </w:pPr>
     </w:lvl>
   </w:abstractNum>
-  <w:abstractNum w:abstractNumId="14" w15:restartNumberingAfterBreak="0">
+  <w:abstractNum w:abstractNumId="15" w15:restartNumberingAfterBreak="0">
     <w:nsid w:val="75F4622F"/>
     <w:multiLevelType w:val="hybridMultilevel"/>
     <w:tmpl w:val="6478E294"/>
@@ -3982,73 +4997,76 @@
     <w:abstractNumId w:val="1"/>
   </w:num>
   <w:num w:numId="2">
+    <w:abstractNumId w:val="6"/>
+  </w:num>
+  <w:num w:numId="3">
+    <w:abstractNumId w:val="12"/>
+  </w:num>
+  <w:num w:numId="4">
+    <w:abstractNumId w:val="11"/>
+  </w:num>
+  <w:num w:numId="5">
+    <w:abstractNumId w:val="9"/>
+  </w:num>
+  <w:num w:numId="6">
+    <w:abstractNumId w:val="13"/>
+  </w:num>
+  <w:num w:numId="7">
     <w:abstractNumId w:val="5"/>
   </w:num>
-  <w:num w:numId="3">
-    <w:abstractNumId w:val="11"/>
+  <w:num w:numId="8">
+    <w:abstractNumId w:val="15"/>
   </w:num>
-  <w:num w:numId="4">
+  <w:num w:numId="9">
     <w:abstractNumId w:val="10"/>
   </w:num>
-  <w:num w:numId="5">
-    <w:abstractNumId w:val="8"/>
-  </w:num>
-  <w:num w:numId="6">
-    <w:abstractNumId w:val="12"/>
-  </w:num>
-  <w:num w:numId="7">
+  <w:num w:numId="10">
     <w:abstractNumId w:val="4"/>
   </w:num>
-  <w:num w:numId="8">
-    <w:abstractNumId w:val="14"/>
-  </w:num>
-  <w:num w:numId="9">
-    <w:abstractNumId w:val="9"/>
-  </w:num>
-  <w:num w:numId="10">
-    <w:abstractNumId w:val="3"/>
-  </w:num>
   <w:num w:numId="11">
-    <w:abstractNumId w:val="6"/>
+    <w:abstractNumId w:val="7"/>
   </w:num>
   <w:num w:numId="12">
     <w:abstractNumId w:val="0"/>
   </w:num>
   <w:num w:numId="13">
-    <w:abstractNumId w:val="7"/>
+    <w:abstractNumId w:val="8"/>
   </w:num>
   <w:num w:numId="14">
-    <w:abstractNumId w:val="2"/>
+    <w:abstractNumId w:val="3"/>
   </w:num>
   <w:num w:numId="15">
-    <w:abstractNumId w:val="8"/>
+    <w:abstractNumId w:val="9"/>
   </w:num>
   <w:num w:numId="16">
-    <w:abstractNumId w:val="8"/>
+    <w:abstractNumId w:val="9"/>
   </w:num>
   <w:num w:numId="17">
-    <w:abstractNumId w:val="8"/>
+    <w:abstractNumId w:val="9"/>
   </w:num>
   <w:num w:numId="18">
-    <w:abstractNumId w:val="8"/>
+    <w:abstractNumId w:val="9"/>
   </w:num>
   <w:num w:numId="19">
-    <w:abstractNumId w:val="8"/>
+    <w:abstractNumId w:val="9"/>
   </w:num>
   <w:num w:numId="20">
-    <w:abstractNumId w:val="13"/>
+    <w:abstractNumId w:val="14"/>
   </w:num>
   <w:num w:numId="21">
-    <w:abstractNumId w:val="8"/>
+    <w:abstractNumId w:val="9"/>
   </w:num>
   <w:num w:numId="22">
-    <w:abstractNumId w:val="8"/>
+    <w:abstractNumId w:val="9"/>
   </w:num>
   <w:num w:numId="23">
-    <w:abstractNumId w:val="8"/>
+    <w:abstractNumId w:val="9"/>
   </w:num>
   <w:num w:numId="24">
-    <w:abstractNumId w:val="8"/>
+    <w:abstractNumId w:val="9"/>
+  </w:num>
+  <w:num w:numId="25">
+    <w:abstractNumId w:val="2"/>
   </w:num>
   <w:numIdMacAtCleanup w:val="10"/>
 </w:numbering>
@@ -5385,6 +6403,29 @@
       </w:numPr>
     </w:pPr>
   </w:style>
+  <w:style w:type="paragraph" w:styleId="NoSpacing">
+    <w:name w:val="No Spacing"/>
+    <w:link w:val="NoSpacingChar"/>
+    <w:uiPriority w:val="1"/>
+    <w:qFormat/>
+    <w:rsid w:val="002721D7"/>
+    <w:pPr>
+      <w:spacing w:after="0" w:line="240" w:lineRule="auto"/>
+    </w:pPr>
+    <w:rPr>
+      <w:rFonts w:eastAsiaTheme="minorEastAsia"/>
+    </w:rPr>
+  </w:style>
+  <w:style w:type="character" w:customStyle="1" w:styleId="NoSpacingChar">
+    <w:name w:val="No Spacing Char"/>
+    <w:basedOn w:val="DefaultParagraphFont"/>
+    <w:link w:val="NoSpacing"/>
+    <w:uiPriority w:val="1"/>
+    <w:rsid w:val="002721D7"/>
+    <w:rPr>
+      <w:rFonts w:eastAsiaTheme="minorEastAsia"/>
+    </w:rPr>
+  </w:style>
 </w:styles>
 </file>
 
@@ -5650,11 +6691,30 @@
 </file>
 
 <file path=customXml/item1.xml><?xml version="1.0" encoding="utf-8"?>
+<CoverPageProperties xmlns="http://schemas.microsoft.com/office/2006/coverPageProps">
+  <PublishDate>2016</PublishDate>
+  <Abstract/>
+  <CompanyAddress/>
+  <CompanyPhone/>
+  <CompanyFax/>
+  <CompanyEmail/>
+</CoverPageProperties>
+</file>
+
+<file path=customXml/item2.xml><?xml version="1.0" encoding="utf-8"?>
 <b:Sources xmlns:b="http://schemas.openxmlformats.org/officeDocument/2006/bibliography" xmlns="http://schemas.openxmlformats.org/officeDocument/2006/bibliography" SelectedStyle="\APASixthEditionOfficeOnline.xsl" StyleName="APA" Version="6"/>
 </file>
 
 <file path=customXml/itemProps1.xml><?xml version="1.0" encoding="utf-8"?>
-<ds:datastoreItem xmlns:ds="http://schemas.openxmlformats.org/officeDocument/2006/customXml" ds:itemID="{1688AFA4-A164-44F3-8B35-D79B601A0FD2}">
+<ds:datastoreItem xmlns:ds="http://schemas.openxmlformats.org/officeDocument/2006/customXml" ds:itemID="{55AF091B-3C7A-41E3-B477-F2FDAA23CFDA}">
+  <ds:schemaRefs>
+    <ds:schemaRef ds:uri="http://schemas.microsoft.com/office/2006/coverPageProps"/>
+  </ds:schemaRefs>
+</ds:datastoreItem>
+</file>
+
+<file path=customXml/itemProps2.xml><?xml version="1.0" encoding="utf-8"?>
+<ds:datastoreItem xmlns:ds="http://schemas.openxmlformats.org/officeDocument/2006/customXml" ds:itemID="{E4AC408D-07C5-4502-BD54-619F8E35FFE7}">
   <ds:schemaRefs>
     <ds:schemaRef ds:uri="http://schemas.openxmlformats.org/officeDocument/2006/bibliography"/>
   </ds:schemaRefs>

</xml_diff>

<commit_message>
Relatorio final da fase 1
</commit_message>
<xml_diff>
--- a/AMS_Relatorio.docx
+++ b/AMS_Relatorio.docx
@@ -113,7 +113,16 @@
                                         <w:szCs w:val="72"/>
                                         <w:lang w:val="pt-PT"/>
                                       </w:rPr>
-                                      <w:t>Projecto – Fase 1</w:t>
+                                      <w:t>Proje</w:t>
+                                    </w:r>
+                                    <w:r>
+                                      <w:rPr>
+                                        <w:color w:val="5B9BD5" w:themeColor="accent1"/>
+                                        <w:sz w:val="72"/>
+                                        <w:szCs w:val="72"/>
+                                        <w:lang w:val="pt-PT"/>
+                                      </w:rPr>
+                                      <w:t>to – Fase 1</w:t>
                                     </w:r>
                                   </w:sdtContent>
                                 </w:sdt>
@@ -190,8 +199,6 @@
                                   </w:rPr>
                                   <w:t>Professor João Pombinho</w:t>
                                 </w:r>
-                                <w:bookmarkStart w:id="0" w:name="_GoBack"/>
-                                <w:bookmarkEnd w:id="0"/>
                               </w:p>
                               <w:p>
                                 <w:pPr>
@@ -418,7 +425,16 @@
                                   <w:szCs w:val="72"/>
                                   <w:lang w:val="pt-PT"/>
                                 </w:rPr>
-                                <w:t>Projecto – Fase 1</w:t>
+                                <w:t>Proje</w:t>
+                              </w:r>
+                              <w:r>
+                                <w:rPr>
+                                  <w:color w:val="5B9BD5" w:themeColor="accent1"/>
+                                  <w:sz w:val="72"/>
+                                  <w:szCs w:val="72"/>
+                                  <w:lang w:val="pt-PT"/>
+                                </w:rPr>
+                                <w:t>to – Fase 1</w:t>
                               </w:r>
                             </w:sdtContent>
                           </w:sdt>
@@ -495,8 +511,6 @@
                             </w:rPr>
                             <w:t>Professor João Pombinho</w:t>
                           </w:r>
-                          <w:bookmarkStart w:id="1" w:name="_GoBack"/>
-                          <w:bookmarkEnd w:id="1"/>
                         </w:p>
                         <w:p>
                           <w:pPr>
@@ -2186,90 +2200,79 @@
         <w:pStyle w:val="Cabealho11"/>
         <w:ind w:left="431" w:hanging="431"/>
       </w:pPr>
-      <w:bookmarkStart w:id="2" w:name="_Toc444007250"/>
+      <w:bookmarkStart w:id="0" w:name="_Toc444007250"/>
       <w:r>
         <w:lastRenderedPageBreak/>
         <w:t>Introdução</w:t>
       </w:r>
-      <w:bookmarkEnd w:id="2"/>
+      <w:bookmarkEnd w:id="0"/>
     </w:p>
     <w:p>
       <w:r>
-        <w:t xml:space="preserve">…texto curto descrevendo qualquer </w:t>
-      </w:r>
-      <w:r>
-        <w:t xml:space="preserve">pressuposto ou outro </w:t>
-      </w:r>
-      <w:r>
-        <w:t>pormenor que se julgue relevante para facilitar o entendimento da análise desenvolvida…</w:t>
+        <w:t xml:space="preserve">Este relatório tem como </w:t>
+      </w:r>
+      <w:r>
+        <w:t>objetivo</w:t>
+      </w:r>
+      <w:r>
+        <w:t xml:space="preserve"> demonstrar o trabalho realizado no âmbito do </w:t>
+      </w:r>
+      <w:r>
+        <w:t>projeto</w:t>
+      </w:r>
+      <w:r>
+        <w:t xml:space="preserve"> da disciplina de AMS, mais concretamente na primeira entrega do mesmo. Nesta entrega concretizámos a modelação do sistema SPM (Scan &amp; Print Management) descrito no enunciado do </w:t>
+      </w:r>
+      <w:r>
+        <w:t>projeto</w:t>
+      </w:r>
+      <w:r>
+        <w:t xml:space="preserve">. O trabalho foi realizado utilizando a linguagem de modelação BPMN 2.0, com o software </w:t>
+      </w:r>
+      <w:proofErr w:type="spellStart"/>
+      <w:r>
+        <w:t>Enterprise</w:t>
+      </w:r>
+      <w:proofErr w:type="spellEnd"/>
+      <w:r>
+        <w:t xml:space="preserve"> </w:t>
+      </w:r>
+      <w:proofErr w:type="spellStart"/>
+      <w:r>
+        <w:t>Architect</w:t>
+      </w:r>
+      <w:proofErr w:type="spellEnd"/>
+      <w:r>
+        <w:t xml:space="preserve"> </w:t>
+      </w:r>
+      <w:proofErr w:type="spellStart"/>
+      <w:r>
+        <w:t>Sparx</w:t>
+      </w:r>
+      <w:proofErr w:type="spellEnd"/>
+      <w:r>
+        <w:t xml:space="preserve">. Para este sistema foram integradas duas unidades de funcionários do Instituto Superior Técnico (IST): a Unidade Administrativa e a Equipa Técnica. O SPM é composto pelas </w:t>
+      </w:r>
+      <w:r>
+        <w:t>interações</w:t>
+      </w:r>
+      <w:r>
+        <w:t xml:space="preserve"> entre estas unidades e com fornecedores externos ao IST, como se pode comprovar na secção 2. Na secção 3 são modelados todos os processos de negócio necessários para garantir a </w:t>
+      </w:r>
+      <w:r>
+        <w:t>correta</w:t>
+      </w:r>
+      <w:bookmarkStart w:id="1" w:name="_GoBack"/>
+      <w:bookmarkEnd w:id="1"/>
+      <w:r>
+        <w:t xml:space="preserve"> execução do sistema.</w:t>
       </w:r>
     </w:p>
     <w:p>
-      <w:r>
-        <w:t xml:space="preserve">…texto curto descrevendo qualquer </w:t>
-      </w:r>
-      <w:r>
-        <w:t xml:space="preserve">pressuposto ou outro </w:t>
-      </w:r>
-      <w:r>
-        <w:t>pormenor que se julgue relevante para facilitar o entendimento da análise desenvolvida…</w:t>
-      </w:r>
-    </w:p>
-    <w:p>
-      <w:r>
-        <w:t xml:space="preserve">…texto curto descrevendo qualquer </w:t>
-      </w:r>
-      <w:r>
-        <w:t xml:space="preserve">pressuposto ou outro </w:t>
-      </w:r>
-      <w:r>
-        <w:t>pormenor que se julgue relevante para facilitar o entendimento da análise desenvolvida…</w:t>
-      </w:r>
-    </w:p>
-    <w:p>
-      <w:r>
-        <w:t xml:space="preserve">…texto curto descrevendo qualquer </w:t>
-      </w:r>
-      <w:r>
-        <w:t xml:space="preserve">pressuposto ou outro </w:t>
-      </w:r>
-      <w:r>
-        <w:t>pormenor que se julgue relevante para facilitar o entendimento da análise desenvolvida…</w:t>
-      </w:r>
-    </w:p>
-    <w:p>
-      <w:r>
-        <w:t xml:space="preserve">…texto curto descrevendo qualquer </w:t>
-      </w:r>
-      <w:r>
-        <w:t xml:space="preserve">pressuposto ou outro </w:t>
-      </w:r>
-      <w:r>
-        <w:t>pormenor que se julgue relevante para facilitar o entendimento da análise desenvolvida…</w:t>
-      </w:r>
-    </w:p>
-    <w:p>
-      <w:r>
-        <w:t xml:space="preserve">…texto curto descrevendo qualquer </w:t>
-      </w:r>
-      <w:r>
-        <w:t xml:space="preserve">pressuposto ou outro </w:t>
-      </w:r>
-      <w:r>
-        <w:t>pormenor que se julgue relevante para facilitar o entendimento da análise desenvolvida…</w:t>
-      </w:r>
-    </w:p>
-    <w:p/>
-    <w:p>
-      <w:r>
-        <w:t>…</w:t>
-      </w:r>
-    </w:p>
-    <w:p>
       <w:pPr>
         <w:pStyle w:val="Cabealho11"/>
       </w:pPr>
-      <w:bookmarkStart w:id="3" w:name="_Toc444007251"/>
+      <w:bookmarkStart w:id="2" w:name="_Toc444007251"/>
       <w:r>
         <w:t>Modelo informal de contexto do sistema SPM (</w:t>
       </w:r>
@@ -2285,7 +2288,7 @@
       <w:r>
         <w:t>)</w:t>
       </w:r>
-      <w:bookmarkEnd w:id="3"/>
+      <w:bookmarkEnd w:id="2"/>
     </w:p>
     <w:p>
       <w:pPr>
@@ -2383,40 +2386,40 @@
       <w:pPr>
         <w:pStyle w:val="Cabealho11"/>
       </w:pPr>
-      <w:bookmarkStart w:id="4" w:name="_Toc444007252"/>
+      <w:bookmarkStart w:id="3" w:name="_Toc444007252"/>
       <w:r>
         <w:lastRenderedPageBreak/>
         <w:t>Processos de negócio</w:t>
+      </w:r>
+      <w:bookmarkEnd w:id="3"/>
+    </w:p>
+    <w:p>
+      <w:pPr>
+        <w:pStyle w:val="Cabealho21"/>
+      </w:pPr>
+      <w:bookmarkStart w:id="4" w:name="_Toc444007253"/>
+      <w:r>
+        <w:t>P1 – Rever Serviço</w:t>
+      </w:r>
+      <w:r>
+        <w:t xml:space="preserve"> (c</w:t>
+      </w:r>
+      <w:r>
+        <w:t>olaboração</w:t>
+      </w:r>
+      <w:r>
+        <w:t xml:space="preserve"> entre a Unidade Administrativa, a Equipa Técnica, e as entidades exteriores</w:t>
+      </w:r>
+      <w:r>
+        <w:t>)</w:t>
       </w:r>
       <w:bookmarkEnd w:id="4"/>
     </w:p>
     <w:p>
       <w:pPr>
-        <w:pStyle w:val="Cabealho21"/>
-      </w:pPr>
-      <w:bookmarkStart w:id="5" w:name="_Toc444007253"/>
-      <w:r>
-        <w:t>P1 – Rever Serviço</w:t>
-      </w:r>
-      <w:r>
-        <w:t xml:space="preserve"> (c</w:t>
-      </w:r>
-      <w:r>
-        <w:t>olaboração</w:t>
-      </w:r>
-      <w:r>
-        <w:t xml:space="preserve"> entre a Unidade Administrativa, a Equipa Técnica, e as entidades exteriores</w:t>
-      </w:r>
-      <w:r>
-        <w:t>)</w:t>
-      </w:r>
-      <w:bookmarkEnd w:id="5"/>
-    </w:p>
-    <w:p>
-      <w:pPr>
         <w:jc w:val="left"/>
       </w:pPr>
-      <w:bookmarkStart w:id="6" w:name="_Toc444007254"/>
+      <w:bookmarkStart w:id="5" w:name="_Toc444007254"/>
       <w:r>
         <w:rPr>
           <w:noProof/>
@@ -2517,7 +2520,7 @@
       <w:r>
         <w:t>)</w:t>
       </w:r>
-      <w:bookmarkEnd w:id="6"/>
+      <w:bookmarkEnd w:id="5"/>
     </w:p>
     <w:p>
       <w:pPr>
@@ -2607,7 +2610,7 @@
       <w:pPr>
         <w:pStyle w:val="Cabealho21"/>
       </w:pPr>
-      <w:bookmarkStart w:id="7" w:name="_Toc444007255"/>
+      <w:bookmarkStart w:id="6" w:name="_Toc444007255"/>
       <w:r>
         <w:t xml:space="preserve">P3 – </w:t>
       </w:r>
@@ -2629,7 +2632,7 @@
       <w:r>
         <w:t>)</w:t>
       </w:r>
-      <w:bookmarkEnd w:id="7"/>
+      <w:bookmarkEnd w:id="6"/>
     </w:p>
     <w:p>
       <w:pPr>
@@ -2725,7 +2728,7 @@
       <w:pPr>
         <w:pStyle w:val="Cabealho21"/>
       </w:pPr>
-      <w:bookmarkStart w:id="8" w:name="_Toc444007256"/>
+      <w:bookmarkStart w:id="7" w:name="_Toc444007256"/>
       <w:r>
         <w:t>P3</w:t>
       </w:r>
@@ -2741,7 +2744,7 @@
       <w:r>
         <w:t xml:space="preserve"> (coreografia da Unidade Administrativa, a Equipa Técnica, e entidades exteriores)</w:t>
       </w:r>
-      <w:bookmarkEnd w:id="8"/>
+      <w:bookmarkEnd w:id="7"/>
       <w:r>
         <w:t xml:space="preserve"> </w:t>
       </w:r>
@@ -2840,7 +2843,7 @@
       <w:pPr>
         <w:pStyle w:val="Cabealho21"/>
       </w:pPr>
-      <w:bookmarkStart w:id="9" w:name="_Toc444007257"/>
+      <w:bookmarkStart w:id="8" w:name="_Toc444007257"/>
       <w:r>
         <w:t>P4</w:t>
       </w:r>
@@ -2859,7 +2862,7 @@
       <w:r>
         <w:t>)</w:t>
       </w:r>
-      <w:bookmarkEnd w:id="9"/>
+      <w:bookmarkEnd w:id="8"/>
     </w:p>
     <w:p>
       <w:pPr>
@@ -3018,7 +3021,7 @@
       <w:pPr>
         <w:pStyle w:val="Cabealho21"/>
       </w:pPr>
-      <w:bookmarkStart w:id="10" w:name="_Toc444007258"/>
+      <w:bookmarkStart w:id="9" w:name="_Toc444007258"/>
       <w:r>
         <w:t>P5</w:t>
       </w:r>
@@ -3040,7 +3043,7 @@
       <w:r>
         <w:t>)</w:t>
       </w:r>
-      <w:bookmarkEnd w:id="10"/>
+      <w:bookmarkEnd w:id="9"/>
     </w:p>
     <w:p>
       <w:pPr>
@@ -3215,7 +3218,7 @@
             <w:noProof/>
             <w:sz w:val="16"/>
           </w:rPr>
-          <w:t>1</w:t>
+          <w:t>9</w:t>
         </w:r>
         <w:r>
           <w:rPr>
@@ -6714,7 +6717,7 @@
 </file>
 
 <file path=customXml/itemProps2.xml><?xml version="1.0" encoding="utf-8"?>
-<ds:datastoreItem xmlns:ds="http://schemas.openxmlformats.org/officeDocument/2006/customXml" ds:itemID="{E4AC408D-07C5-4502-BD54-619F8E35FFE7}">
+<ds:datastoreItem xmlns:ds="http://schemas.openxmlformats.org/officeDocument/2006/customXml" ds:itemID="{F61F3C89-D79C-48AD-8429-84948C9F5569}">
   <ds:schemaRefs>
     <ds:schemaRef ds:uri="http://schemas.openxmlformats.org/officeDocument/2006/bibliography"/>
   </ds:schemaRefs>

</xml_diff>